<commit_message>
README.md file added to sub directory Enterprise_Architecture
</commit_message>
<xml_diff>
--- a/Enterprise_Architecture/Description_of_Enterprise_and_Information_Systems.docx
+++ b/Enterprise_Architecture/Description_of_Enterprise_and_Information_Systems.docx
@@ -5,8 +5,20 @@
     <w:p>
       <w:pPr>
         <w:jc w:val="both"/>
+        <w:rPr>
+          <w:b/>
+          <w:bCs/>
+          <w:sz w:val="32"/>
+          <w:szCs w:val="32"/>
+        </w:rPr>
       </w:pPr>
       <w:r>
+        <w:rPr>
+          <w:b/>
+          <w:bCs/>
+          <w:sz w:val="32"/>
+          <w:szCs w:val="32"/>
+        </w:rPr>
         <w:t xml:space="preserve">Initial idea/ description for potential enterprise: </w:t>
       </w:r>
     </w:p>

</xml_diff>

<commit_message>
Edited description of Enterprise and initial draft of Zachman framework
</commit_message>
<xml_diff>
--- a/Enterprise_Architecture/Description_of_Enterprise_and_Information_Systems.docx
+++ b/Enterprise_Architecture/Description_of_Enterprise_and_Information_Systems.docx
@@ -24,14 +24,1977 @@
     </w:p>
     <w:p>
       <w:pPr>
+        <w:pStyle w:val="NormalWeb"/>
+        <w:spacing w:before="0" w:beforeAutospacing="0" w:after="0" w:afterAutospacing="0"/>
+        <w:jc w:val="both"/>
+        <w:rPr>
+          <w:rFonts w:ascii="Calibri" w:hAnsi="Calibri" w:cs="Calibri"/>
+          <w:sz w:val="22"/>
+          <w:szCs w:val="22"/>
+        </w:rPr>
+      </w:pPr>
+      <w:r>
+        <w:rPr>
+          <w:rFonts w:ascii="Calibri" w:hAnsi="Calibri" w:cs="Calibri"/>
+          <w:sz w:val="22"/>
+          <w:szCs w:val="22"/>
+        </w:rPr>
+        <w:t xml:space="preserve">Marks and Spencer (M &amp; S) </w:t>
+      </w:r>
+      <w:proofErr w:type="gramStart"/>
+      <w:r>
+        <w:rPr>
+          <w:rFonts w:ascii="Calibri" w:hAnsi="Calibri" w:cs="Calibri"/>
+          <w:sz w:val="22"/>
+          <w:szCs w:val="22"/>
+        </w:rPr>
+        <w:t>is</w:t>
+      </w:r>
+      <w:proofErr w:type="gramEnd"/>
+      <w:r>
+        <w:rPr>
+          <w:rFonts w:ascii="Calibri" w:hAnsi="Calibri" w:cs="Calibri"/>
+          <w:sz w:val="22"/>
+          <w:szCs w:val="22"/>
+        </w:rPr>
+        <w:t xml:space="preserve"> high street retailer specialising in food. It sells fresh food imported from various parts of the world under the common brand M &amp; S. Being a retailer business it uses a range of IS to conduct its day-to-day operations. Most importantly it uses a transaction processing system to track the progress of daily revenue through sales of food. The system supports barcode scanning of product, payment system with cash or cards and prints the receipts through a printer.</w:t>
+      </w:r>
+    </w:p>
+    <w:p>
+      <w:pPr>
+        <w:pStyle w:val="NormalWeb"/>
+        <w:spacing w:before="0" w:beforeAutospacing="0" w:after="0" w:afterAutospacing="0"/>
+        <w:jc w:val="both"/>
+        <w:rPr>
+          <w:rFonts w:ascii="Calibri" w:hAnsi="Calibri" w:cs="Calibri"/>
+          <w:sz w:val="22"/>
+          <w:szCs w:val="22"/>
+        </w:rPr>
+      </w:pPr>
+      <w:r>
+        <w:rPr>
+          <w:rFonts w:ascii="Calibri" w:hAnsi="Calibri" w:cs="Calibri"/>
+          <w:sz w:val="22"/>
+          <w:szCs w:val="22"/>
+        </w:rPr>
+        <w:t>In addition, M &amp; S uses Decision Support System, which aids the manager to take decision on future orders on food delivery based on current purchase models of the store. Likewise, it uses Management information system to create a report of a staff member about their transaction behaviour. The manger could use this to generate report and send it to higher management.</w:t>
+      </w:r>
+    </w:p>
+    <w:p>
+      <w:pPr>
+        <w:pStyle w:val="NormalWeb"/>
+        <w:spacing w:before="0" w:beforeAutospacing="0" w:after="0" w:afterAutospacing="0"/>
+        <w:jc w:val="both"/>
+        <w:rPr>
+          <w:rFonts w:ascii="Calibri" w:hAnsi="Calibri" w:cs="Calibri"/>
+          <w:sz w:val="22"/>
+          <w:szCs w:val="22"/>
+        </w:rPr>
+      </w:pPr>
+      <w:r>
+        <w:rPr>
+          <w:rFonts w:ascii="Calibri" w:hAnsi="Calibri" w:cs="Calibri"/>
+          <w:sz w:val="22"/>
+          <w:szCs w:val="22"/>
+        </w:rPr>
+        <w:t>Finally, the business is using a Customer Relationship Management Systems, which requests customers to give feedback on their visit to the store.</w:t>
+      </w:r>
+    </w:p>
+    <w:p>
+      <w:pPr>
+        <w:pStyle w:val="NormalWeb"/>
+        <w:spacing w:before="0" w:beforeAutospacing="0" w:after="0" w:afterAutospacing="0"/>
+        <w:jc w:val="both"/>
+        <w:rPr>
+          <w:rFonts w:ascii="Calibri" w:hAnsi="Calibri" w:cs="Calibri"/>
+          <w:sz w:val="22"/>
+          <w:szCs w:val="22"/>
+        </w:rPr>
+      </w:pPr>
+    </w:p>
+    <w:p>
+      <w:pPr>
+        <w:pStyle w:val="NormalWeb"/>
+        <w:spacing w:before="0" w:beforeAutospacing="0" w:after="0" w:afterAutospacing="0"/>
+        <w:jc w:val="both"/>
+        <w:rPr>
+          <w:rFonts w:ascii="Calibri" w:hAnsi="Calibri" w:cs="Calibri"/>
+          <w:sz w:val="22"/>
+          <w:szCs w:val="22"/>
+        </w:rPr>
+      </w:pPr>
+      <w:r>
+        <w:rPr>
+          <w:rFonts w:ascii="Calibri" w:hAnsi="Calibri" w:cs="Calibri"/>
+          <w:sz w:val="22"/>
+          <w:szCs w:val="22"/>
+        </w:rPr>
+        <w:t xml:space="preserve">Zachman Framework: </w:t>
+      </w:r>
+    </w:p>
+    <w:p>
+      <w:pPr>
         <w:jc w:val="both"/>
       </w:pPr>
-      <w:r>
-        <w:t xml:space="preserve">SSP Group, is a multinational organisation that deals with food catering business. It has several franchise retails stores and one of them is a franchise of British company Marks and Spenser group. In the retail store, there are several team members, few team leaders and a store manager. The store managers report to area manager and the chain goes to the head office with several departments like IT, human resource, </w:t>
-      </w:r>
-      <w:r>
-        <w:t xml:space="preserve">management, marketing, supply chain etc. </w:t>
-      </w:r>
+    </w:p>
+    <w:tbl>
+      <w:tblPr>
+        <w:tblW w:w="0" w:type="auto"/>
+        <w:tblBorders>
+          <w:top w:val="single" w:sz="8" w:space="0" w:color="A3A3A3"/>
+          <w:left w:val="single" w:sz="8" w:space="0" w:color="A3A3A3"/>
+          <w:bottom w:val="single" w:sz="8" w:space="0" w:color="A3A3A3"/>
+          <w:right w:val="single" w:sz="8" w:space="0" w:color="A3A3A3"/>
+        </w:tblBorders>
+        <w:tblCellMar>
+          <w:left w:w="0" w:type="dxa"/>
+          <w:right w:w="0" w:type="dxa"/>
+        </w:tblCellMar>
+        <w:tblLook w:val="04A0" w:firstRow="1" w:lastRow="0" w:firstColumn="1" w:lastColumn="0" w:noHBand="0" w:noVBand="1"/>
+        <w:tblCaption w:val=""/>
+        <w:tblDescription w:val=""/>
+      </w:tblPr>
+      <w:tblGrid>
+        <w:gridCol w:w="2871"/>
+        <w:gridCol w:w="960"/>
+        <w:gridCol w:w="960"/>
+        <w:gridCol w:w="960"/>
+        <w:gridCol w:w="960"/>
+        <w:gridCol w:w="975"/>
+        <w:gridCol w:w="785"/>
+      </w:tblGrid>
+      <w:tr>
+        <w:tc>
+          <w:tcPr>
+            <w:tcW w:w="2844" w:type="dxa"/>
+            <w:tcBorders>
+              <w:top w:val="single" w:sz="8" w:space="0" w:color="A3A3A3"/>
+              <w:left w:val="single" w:sz="8" w:space="0" w:color="A3A3A3"/>
+              <w:bottom w:val="single" w:sz="8" w:space="0" w:color="A3A3A3"/>
+              <w:right w:val="single" w:sz="8" w:space="0" w:color="A3A3A3"/>
+            </w:tcBorders>
+            <w:tcMar>
+              <w:top w:w="80" w:type="dxa"/>
+              <w:left w:w="80" w:type="dxa"/>
+              <w:bottom w:w="80" w:type="dxa"/>
+              <w:right w:w="80" w:type="dxa"/>
+            </w:tcMar>
+            <w:hideMark/>
+          </w:tcPr>
+          <w:p>
+            <w:pPr>
+              <w:rPr>
+                <w:rFonts w:ascii="Calibri" w:eastAsia="Times New Roman" w:hAnsi="Calibri" w:cs="Calibri"/>
+                <w:sz w:val="22"/>
+                <w:szCs w:val="22"/>
+                <w:lang w:eastAsia="en-GB"/>
+              </w:rPr>
+            </w:pPr>
+            <w:r>
+              <w:rPr>
+                <w:rFonts w:ascii="Calibri" w:eastAsia="Times New Roman" w:hAnsi="Calibri" w:cs="Calibri"/>
+                <w:sz w:val="22"/>
+                <w:szCs w:val="22"/>
+                <w:lang w:eastAsia="en-GB"/>
+              </w:rPr>
+              <w:t> </w:t>
+            </w:r>
+          </w:p>
+        </w:tc>
+        <w:tc>
+          <w:tcPr>
+            <w:tcW w:w="960" w:type="dxa"/>
+            <w:tcBorders>
+              <w:top w:val="single" w:sz="8" w:space="0" w:color="A3A3A3"/>
+              <w:left w:val="single" w:sz="8" w:space="0" w:color="A3A3A3"/>
+              <w:bottom w:val="single" w:sz="8" w:space="0" w:color="A3A3A3"/>
+              <w:right w:val="single" w:sz="8" w:space="0" w:color="A3A3A3"/>
+            </w:tcBorders>
+            <w:tcMar>
+              <w:top w:w="80" w:type="dxa"/>
+              <w:left w:w="80" w:type="dxa"/>
+              <w:bottom w:w="80" w:type="dxa"/>
+              <w:right w:w="80" w:type="dxa"/>
+            </w:tcMar>
+            <w:hideMark/>
+          </w:tcPr>
+          <w:p>
+            <w:pPr>
+              <w:rPr>
+                <w:rFonts w:ascii="Calibri" w:eastAsia="Times New Roman" w:hAnsi="Calibri" w:cs="Calibri"/>
+                <w:sz w:val="22"/>
+                <w:szCs w:val="22"/>
+                <w:lang w:eastAsia="en-GB"/>
+              </w:rPr>
+            </w:pPr>
+            <w:r>
+              <w:rPr>
+                <w:rFonts w:ascii="Calibri" w:eastAsia="Times New Roman" w:hAnsi="Calibri" w:cs="Calibri"/>
+                <w:sz w:val="22"/>
+                <w:szCs w:val="22"/>
+                <w:lang w:eastAsia="en-GB"/>
+              </w:rPr>
+              <w:t xml:space="preserve">Why </w:t>
+            </w:r>
+          </w:p>
+        </w:tc>
+        <w:tc>
+          <w:tcPr>
+            <w:tcW w:w="960" w:type="dxa"/>
+            <w:tcBorders>
+              <w:top w:val="single" w:sz="8" w:space="0" w:color="A3A3A3"/>
+              <w:left w:val="single" w:sz="8" w:space="0" w:color="A3A3A3"/>
+              <w:bottom w:val="single" w:sz="8" w:space="0" w:color="A3A3A3"/>
+              <w:right w:val="single" w:sz="8" w:space="0" w:color="A3A3A3"/>
+            </w:tcBorders>
+            <w:tcMar>
+              <w:top w:w="80" w:type="dxa"/>
+              <w:left w:w="80" w:type="dxa"/>
+              <w:bottom w:w="80" w:type="dxa"/>
+              <w:right w:w="80" w:type="dxa"/>
+            </w:tcMar>
+            <w:hideMark/>
+          </w:tcPr>
+          <w:p>
+            <w:pPr>
+              <w:rPr>
+                <w:rFonts w:ascii="Calibri" w:eastAsia="Times New Roman" w:hAnsi="Calibri" w:cs="Calibri"/>
+                <w:sz w:val="22"/>
+                <w:szCs w:val="22"/>
+                <w:lang w:eastAsia="en-GB"/>
+              </w:rPr>
+            </w:pPr>
+            <w:r>
+              <w:rPr>
+                <w:rFonts w:ascii="Calibri" w:eastAsia="Times New Roman" w:hAnsi="Calibri" w:cs="Calibri"/>
+                <w:sz w:val="22"/>
+                <w:szCs w:val="22"/>
+                <w:lang w:eastAsia="en-GB"/>
+              </w:rPr>
+              <w:t xml:space="preserve">How </w:t>
+            </w:r>
+          </w:p>
+        </w:tc>
+        <w:tc>
+          <w:tcPr>
+            <w:tcW w:w="960" w:type="dxa"/>
+            <w:tcBorders>
+              <w:top w:val="single" w:sz="8" w:space="0" w:color="A3A3A3"/>
+              <w:left w:val="single" w:sz="8" w:space="0" w:color="A3A3A3"/>
+              <w:bottom w:val="single" w:sz="8" w:space="0" w:color="A3A3A3"/>
+              <w:right w:val="single" w:sz="8" w:space="0" w:color="A3A3A3"/>
+            </w:tcBorders>
+            <w:tcMar>
+              <w:top w:w="80" w:type="dxa"/>
+              <w:left w:w="80" w:type="dxa"/>
+              <w:bottom w:w="80" w:type="dxa"/>
+              <w:right w:w="80" w:type="dxa"/>
+            </w:tcMar>
+            <w:hideMark/>
+          </w:tcPr>
+          <w:p>
+            <w:pPr>
+              <w:rPr>
+                <w:rFonts w:ascii="Calibri" w:eastAsia="Times New Roman" w:hAnsi="Calibri" w:cs="Calibri"/>
+                <w:sz w:val="22"/>
+                <w:szCs w:val="22"/>
+                <w:lang w:eastAsia="en-GB"/>
+              </w:rPr>
+            </w:pPr>
+            <w:r>
+              <w:rPr>
+                <w:rFonts w:ascii="Calibri" w:eastAsia="Times New Roman" w:hAnsi="Calibri" w:cs="Calibri"/>
+                <w:sz w:val="22"/>
+                <w:szCs w:val="22"/>
+                <w:lang w:eastAsia="en-GB"/>
+              </w:rPr>
+              <w:t xml:space="preserve">What </w:t>
+            </w:r>
+          </w:p>
+        </w:tc>
+        <w:tc>
+          <w:tcPr>
+            <w:tcW w:w="960" w:type="dxa"/>
+            <w:tcBorders>
+              <w:top w:val="single" w:sz="8" w:space="0" w:color="A3A3A3"/>
+              <w:left w:val="single" w:sz="8" w:space="0" w:color="A3A3A3"/>
+              <w:bottom w:val="single" w:sz="8" w:space="0" w:color="A3A3A3"/>
+              <w:right w:val="single" w:sz="8" w:space="0" w:color="A3A3A3"/>
+            </w:tcBorders>
+            <w:tcMar>
+              <w:top w:w="80" w:type="dxa"/>
+              <w:left w:w="80" w:type="dxa"/>
+              <w:bottom w:w="80" w:type="dxa"/>
+              <w:right w:w="80" w:type="dxa"/>
+            </w:tcMar>
+            <w:hideMark/>
+          </w:tcPr>
+          <w:p>
+            <w:pPr>
+              <w:rPr>
+                <w:rFonts w:ascii="Calibri" w:eastAsia="Times New Roman" w:hAnsi="Calibri" w:cs="Calibri"/>
+                <w:sz w:val="22"/>
+                <w:szCs w:val="22"/>
+                <w:lang w:eastAsia="en-GB"/>
+              </w:rPr>
+            </w:pPr>
+            <w:r>
+              <w:rPr>
+                <w:rFonts w:ascii="Calibri" w:eastAsia="Times New Roman" w:hAnsi="Calibri" w:cs="Calibri"/>
+                <w:sz w:val="22"/>
+                <w:szCs w:val="22"/>
+                <w:lang w:eastAsia="en-GB"/>
+              </w:rPr>
+              <w:t xml:space="preserve">Who </w:t>
+            </w:r>
+          </w:p>
+        </w:tc>
+        <w:tc>
+          <w:tcPr>
+            <w:tcW w:w="975" w:type="dxa"/>
+            <w:tcBorders>
+              <w:top w:val="single" w:sz="8" w:space="0" w:color="A3A3A3"/>
+              <w:left w:val="single" w:sz="8" w:space="0" w:color="A3A3A3"/>
+              <w:bottom w:val="single" w:sz="8" w:space="0" w:color="A3A3A3"/>
+              <w:right w:val="single" w:sz="8" w:space="0" w:color="A3A3A3"/>
+            </w:tcBorders>
+            <w:tcMar>
+              <w:top w:w="80" w:type="dxa"/>
+              <w:left w:w="80" w:type="dxa"/>
+              <w:bottom w:w="80" w:type="dxa"/>
+              <w:right w:w="80" w:type="dxa"/>
+            </w:tcMar>
+            <w:hideMark/>
+          </w:tcPr>
+          <w:p>
+            <w:pPr>
+              <w:rPr>
+                <w:rFonts w:ascii="Calibri" w:eastAsia="Times New Roman" w:hAnsi="Calibri" w:cs="Calibri"/>
+                <w:sz w:val="22"/>
+                <w:szCs w:val="22"/>
+                <w:lang w:eastAsia="en-GB"/>
+              </w:rPr>
+            </w:pPr>
+            <w:r>
+              <w:rPr>
+                <w:rFonts w:ascii="Calibri" w:eastAsia="Times New Roman" w:hAnsi="Calibri" w:cs="Calibri"/>
+                <w:sz w:val="22"/>
+                <w:szCs w:val="22"/>
+                <w:lang w:eastAsia="en-GB"/>
+              </w:rPr>
+              <w:t xml:space="preserve">Where </w:t>
+            </w:r>
+          </w:p>
+        </w:tc>
+        <w:tc>
+          <w:tcPr>
+            <w:tcW w:w="785" w:type="dxa"/>
+            <w:tcBorders>
+              <w:top w:val="single" w:sz="8" w:space="0" w:color="A3A3A3"/>
+              <w:left w:val="single" w:sz="8" w:space="0" w:color="A3A3A3"/>
+              <w:bottom w:val="single" w:sz="8" w:space="0" w:color="A3A3A3"/>
+              <w:right w:val="single" w:sz="8" w:space="0" w:color="A3A3A3"/>
+            </w:tcBorders>
+            <w:tcMar>
+              <w:top w:w="80" w:type="dxa"/>
+              <w:left w:w="80" w:type="dxa"/>
+              <w:bottom w:w="80" w:type="dxa"/>
+              <w:right w:w="80" w:type="dxa"/>
+            </w:tcMar>
+            <w:hideMark/>
+          </w:tcPr>
+          <w:p>
+            <w:pPr>
+              <w:rPr>
+                <w:rFonts w:ascii="Calibri" w:eastAsia="Times New Roman" w:hAnsi="Calibri" w:cs="Calibri"/>
+                <w:sz w:val="22"/>
+                <w:szCs w:val="22"/>
+                <w:lang w:eastAsia="en-GB"/>
+              </w:rPr>
+            </w:pPr>
+            <w:r>
+              <w:rPr>
+                <w:rFonts w:ascii="Calibri" w:eastAsia="Times New Roman" w:hAnsi="Calibri" w:cs="Calibri"/>
+                <w:sz w:val="22"/>
+                <w:szCs w:val="22"/>
+                <w:lang w:eastAsia="en-GB"/>
+              </w:rPr>
+              <w:t xml:space="preserve">When </w:t>
+            </w:r>
+          </w:p>
+        </w:tc>
+      </w:tr>
+      <w:tr>
+        <w:tc>
+          <w:tcPr>
+            <w:tcW w:w="2844" w:type="dxa"/>
+            <w:tcBorders>
+              <w:top w:val="single" w:sz="8" w:space="0" w:color="A3A3A3"/>
+              <w:left w:val="single" w:sz="8" w:space="0" w:color="A3A3A3"/>
+              <w:bottom w:val="single" w:sz="8" w:space="0" w:color="A3A3A3"/>
+              <w:right w:val="single" w:sz="8" w:space="0" w:color="A3A3A3"/>
+            </w:tcBorders>
+            <w:tcMar>
+              <w:top w:w="80" w:type="dxa"/>
+              <w:left w:w="80" w:type="dxa"/>
+              <w:bottom w:w="80" w:type="dxa"/>
+              <w:right w:w="80" w:type="dxa"/>
+            </w:tcMar>
+            <w:hideMark/>
+          </w:tcPr>
+          <w:p>
+            <w:pPr>
+              <w:rPr>
+                <w:rFonts w:ascii="Calibri" w:eastAsia="Times New Roman" w:hAnsi="Calibri" w:cs="Calibri"/>
+                <w:sz w:val="22"/>
+                <w:szCs w:val="22"/>
+                <w:lang w:eastAsia="en-GB"/>
+              </w:rPr>
+            </w:pPr>
+            <w:r>
+              <w:rPr>
+                <w:rFonts w:ascii="Calibri" w:eastAsia="Times New Roman" w:hAnsi="Calibri" w:cs="Calibri"/>
+                <w:sz w:val="22"/>
+                <w:szCs w:val="22"/>
+                <w:lang w:eastAsia="en-GB"/>
+              </w:rPr>
+              <w:t>Planner (Executives)</w:t>
+            </w:r>
+          </w:p>
+        </w:tc>
+        <w:tc>
+          <w:tcPr>
+            <w:tcW w:w="960" w:type="dxa"/>
+            <w:tcBorders>
+              <w:top w:val="single" w:sz="8" w:space="0" w:color="A3A3A3"/>
+              <w:left w:val="single" w:sz="8" w:space="0" w:color="A3A3A3"/>
+              <w:bottom w:val="single" w:sz="8" w:space="0" w:color="A3A3A3"/>
+              <w:right w:val="single" w:sz="8" w:space="0" w:color="A3A3A3"/>
+            </w:tcBorders>
+            <w:tcMar>
+              <w:top w:w="80" w:type="dxa"/>
+              <w:left w:w="80" w:type="dxa"/>
+              <w:bottom w:w="80" w:type="dxa"/>
+              <w:right w:w="80" w:type="dxa"/>
+            </w:tcMar>
+            <w:hideMark/>
+          </w:tcPr>
+          <w:p>
+            <w:pPr>
+              <w:rPr>
+                <w:rFonts w:ascii="Calibri" w:eastAsia="Times New Roman" w:hAnsi="Calibri" w:cs="Calibri"/>
+                <w:sz w:val="22"/>
+                <w:szCs w:val="22"/>
+                <w:lang w:eastAsia="en-GB"/>
+              </w:rPr>
+            </w:pPr>
+            <w:r>
+              <w:rPr>
+                <w:rFonts w:ascii="Calibri" w:eastAsia="Times New Roman" w:hAnsi="Calibri" w:cs="Calibri"/>
+                <w:sz w:val="22"/>
+                <w:szCs w:val="22"/>
+                <w:lang w:eastAsia="en-GB"/>
+              </w:rPr>
+              <w:t> </w:t>
+            </w:r>
+          </w:p>
+        </w:tc>
+        <w:tc>
+          <w:tcPr>
+            <w:tcW w:w="960" w:type="dxa"/>
+            <w:tcBorders>
+              <w:top w:val="single" w:sz="8" w:space="0" w:color="A3A3A3"/>
+              <w:left w:val="single" w:sz="8" w:space="0" w:color="A3A3A3"/>
+              <w:bottom w:val="single" w:sz="8" w:space="0" w:color="A3A3A3"/>
+              <w:right w:val="single" w:sz="8" w:space="0" w:color="A3A3A3"/>
+            </w:tcBorders>
+            <w:tcMar>
+              <w:top w:w="80" w:type="dxa"/>
+              <w:left w:w="80" w:type="dxa"/>
+              <w:bottom w:w="80" w:type="dxa"/>
+              <w:right w:w="80" w:type="dxa"/>
+            </w:tcMar>
+            <w:hideMark/>
+          </w:tcPr>
+          <w:p>
+            <w:pPr>
+              <w:rPr>
+                <w:rFonts w:ascii="Calibri" w:eastAsia="Times New Roman" w:hAnsi="Calibri" w:cs="Calibri"/>
+                <w:sz w:val="22"/>
+                <w:szCs w:val="22"/>
+                <w:lang w:eastAsia="en-GB"/>
+              </w:rPr>
+            </w:pPr>
+            <w:r>
+              <w:rPr>
+                <w:rFonts w:ascii="Calibri" w:eastAsia="Times New Roman" w:hAnsi="Calibri" w:cs="Calibri"/>
+                <w:sz w:val="22"/>
+                <w:szCs w:val="22"/>
+                <w:lang w:eastAsia="en-GB"/>
+              </w:rPr>
+              <w:t> </w:t>
+            </w:r>
+          </w:p>
+        </w:tc>
+        <w:tc>
+          <w:tcPr>
+            <w:tcW w:w="960" w:type="dxa"/>
+            <w:tcBorders>
+              <w:top w:val="single" w:sz="8" w:space="0" w:color="A3A3A3"/>
+              <w:left w:val="single" w:sz="8" w:space="0" w:color="A3A3A3"/>
+              <w:bottom w:val="single" w:sz="8" w:space="0" w:color="A3A3A3"/>
+              <w:right w:val="single" w:sz="8" w:space="0" w:color="A3A3A3"/>
+            </w:tcBorders>
+            <w:tcMar>
+              <w:top w:w="80" w:type="dxa"/>
+              <w:left w:w="80" w:type="dxa"/>
+              <w:bottom w:w="80" w:type="dxa"/>
+              <w:right w:w="80" w:type="dxa"/>
+            </w:tcMar>
+            <w:hideMark/>
+          </w:tcPr>
+          <w:p>
+            <w:pPr>
+              <w:rPr>
+                <w:rFonts w:ascii="Calibri" w:eastAsia="Times New Roman" w:hAnsi="Calibri" w:cs="Calibri"/>
+                <w:sz w:val="22"/>
+                <w:szCs w:val="22"/>
+                <w:lang w:eastAsia="en-GB"/>
+              </w:rPr>
+            </w:pPr>
+            <w:r>
+              <w:rPr>
+                <w:rFonts w:ascii="Calibri" w:eastAsia="Times New Roman" w:hAnsi="Calibri" w:cs="Calibri"/>
+                <w:sz w:val="22"/>
+                <w:szCs w:val="22"/>
+                <w:lang w:eastAsia="en-GB"/>
+              </w:rPr>
+              <w:t> </w:t>
+            </w:r>
+          </w:p>
+        </w:tc>
+        <w:tc>
+          <w:tcPr>
+            <w:tcW w:w="960" w:type="dxa"/>
+            <w:tcBorders>
+              <w:top w:val="single" w:sz="8" w:space="0" w:color="A3A3A3"/>
+              <w:left w:val="single" w:sz="8" w:space="0" w:color="A3A3A3"/>
+              <w:bottom w:val="single" w:sz="8" w:space="0" w:color="A3A3A3"/>
+              <w:right w:val="single" w:sz="8" w:space="0" w:color="A3A3A3"/>
+            </w:tcBorders>
+            <w:tcMar>
+              <w:top w:w="80" w:type="dxa"/>
+              <w:left w:w="80" w:type="dxa"/>
+              <w:bottom w:w="80" w:type="dxa"/>
+              <w:right w:w="80" w:type="dxa"/>
+            </w:tcMar>
+            <w:hideMark/>
+          </w:tcPr>
+          <w:p>
+            <w:pPr>
+              <w:rPr>
+                <w:rFonts w:ascii="Calibri" w:eastAsia="Times New Roman" w:hAnsi="Calibri" w:cs="Calibri"/>
+                <w:sz w:val="22"/>
+                <w:szCs w:val="22"/>
+                <w:lang w:eastAsia="en-GB"/>
+              </w:rPr>
+            </w:pPr>
+            <w:r>
+              <w:rPr>
+                <w:rFonts w:ascii="Calibri" w:eastAsia="Times New Roman" w:hAnsi="Calibri" w:cs="Calibri"/>
+                <w:sz w:val="22"/>
+                <w:szCs w:val="22"/>
+                <w:lang w:eastAsia="en-GB"/>
+              </w:rPr>
+              <w:t> </w:t>
+            </w:r>
+          </w:p>
+        </w:tc>
+        <w:tc>
+          <w:tcPr>
+            <w:tcW w:w="960" w:type="dxa"/>
+            <w:tcBorders>
+              <w:top w:val="single" w:sz="8" w:space="0" w:color="A3A3A3"/>
+              <w:left w:val="single" w:sz="8" w:space="0" w:color="A3A3A3"/>
+              <w:bottom w:val="single" w:sz="8" w:space="0" w:color="A3A3A3"/>
+              <w:right w:val="single" w:sz="8" w:space="0" w:color="A3A3A3"/>
+            </w:tcBorders>
+            <w:tcMar>
+              <w:top w:w="80" w:type="dxa"/>
+              <w:left w:w="80" w:type="dxa"/>
+              <w:bottom w:w="80" w:type="dxa"/>
+              <w:right w:w="80" w:type="dxa"/>
+            </w:tcMar>
+            <w:hideMark/>
+          </w:tcPr>
+          <w:p>
+            <w:pPr>
+              <w:rPr>
+                <w:rFonts w:ascii="Calibri" w:eastAsia="Times New Roman" w:hAnsi="Calibri" w:cs="Calibri"/>
+                <w:sz w:val="22"/>
+                <w:szCs w:val="22"/>
+                <w:lang w:eastAsia="en-GB"/>
+              </w:rPr>
+            </w:pPr>
+            <w:r>
+              <w:rPr>
+                <w:rFonts w:ascii="Calibri" w:eastAsia="Times New Roman" w:hAnsi="Calibri" w:cs="Calibri"/>
+                <w:sz w:val="22"/>
+                <w:szCs w:val="22"/>
+                <w:lang w:eastAsia="en-GB"/>
+              </w:rPr>
+              <w:t> </w:t>
+            </w:r>
+          </w:p>
+        </w:tc>
+        <w:tc>
+          <w:tcPr>
+            <w:tcW w:w="720" w:type="dxa"/>
+            <w:tcBorders>
+              <w:top w:val="single" w:sz="8" w:space="0" w:color="A3A3A3"/>
+              <w:left w:val="single" w:sz="8" w:space="0" w:color="A3A3A3"/>
+              <w:bottom w:val="single" w:sz="8" w:space="0" w:color="A3A3A3"/>
+              <w:right w:val="single" w:sz="8" w:space="0" w:color="A3A3A3"/>
+            </w:tcBorders>
+            <w:tcMar>
+              <w:top w:w="80" w:type="dxa"/>
+              <w:left w:w="80" w:type="dxa"/>
+              <w:bottom w:w="80" w:type="dxa"/>
+              <w:right w:w="80" w:type="dxa"/>
+            </w:tcMar>
+            <w:hideMark/>
+          </w:tcPr>
+          <w:p>
+            <w:pPr>
+              <w:rPr>
+                <w:rFonts w:ascii="Calibri" w:eastAsia="Times New Roman" w:hAnsi="Calibri" w:cs="Calibri"/>
+                <w:sz w:val="22"/>
+                <w:szCs w:val="22"/>
+                <w:lang w:eastAsia="en-GB"/>
+              </w:rPr>
+            </w:pPr>
+            <w:r>
+              <w:rPr>
+                <w:rFonts w:ascii="Calibri" w:eastAsia="Times New Roman" w:hAnsi="Calibri" w:cs="Calibri"/>
+                <w:sz w:val="22"/>
+                <w:szCs w:val="22"/>
+                <w:lang w:eastAsia="en-GB"/>
+              </w:rPr>
+              <w:t> </w:t>
+            </w:r>
+          </w:p>
+        </w:tc>
+      </w:tr>
+      <w:tr>
+        <w:tc>
+          <w:tcPr>
+            <w:tcW w:w="2844" w:type="dxa"/>
+            <w:tcBorders>
+              <w:top w:val="single" w:sz="8" w:space="0" w:color="A3A3A3"/>
+              <w:left w:val="single" w:sz="8" w:space="0" w:color="A3A3A3"/>
+              <w:bottom w:val="single" w:sz="8" w:space="0" w:color="A3A3A3"/>
+              <w:right w:val="single" w:sz="8" w:space="0" w:color="A3A3A3"/>
+            </w:tcBorders>
+            <w:tcMar>
+              <w:top w:w="80" w:type="dxa"/>
+              <w:left w:w="80" w:type="dxa"/>
+              <w:bottom w:w="80" w:type="dxa"/>
+              <w:right w:w="80" w:type="dxa"/>
+            </w:tcMar>
+            <w:hideMark/>
+          </w:tcPr>
+          <w:p>
+            <w:pPr>
+              <w:rPr>
+                <w:rFonts w:ascii="Calibri" w:eastAsia="Times New Roman" w:hAnsi="Calibri" w:cs="Calibri"/>
+                <w:sz w:val="22"/>
+                <w:szCs w:val="22"/>
+                <w:lang w:eastAsia="en-GB"/>
+              </w:rPr>
+            </w:pPr>
+            <w:r>
+              <w:rPr>
+                <w:rFonts w:ascii="Calibri" w:eastAsia="Times New Roman" w:hAnsi="Calibri" w:cs="Calibri"/>
+                <w:sz w:val="22"/>
+                <w:szCs w:val="22"/>
+                <w:lang w:eastAsia="en-GB"/>
+              </w:rPr>
+              <w:t>Owner (Shareholders)</w:t>
+            </w:r>
+          </w:p>
+        </w:tc>
+        <w:tc>
+          <w:tcPr>
+            <w:tcW w:w="960" w:type="dxa"/>
+            <w:tcBorders>
+              <w:top w:val="single" w:sz="8" w:space="0" w:color="A3A3A3"/>
+              <w:left w:val="single" w:sz="8" w:space="0" w:color="A3A3A3"/>
+              <w:bottom w:val="single" w:sz="8" w:space="0" w:color="A3A3A3"/>
+              <w:right w:val="single" w:sz="8" w:space="0" w:color="A3A3A3"/>
+            </w:tcBorders>
+            <w:tcMar>
+              <w:top w:w="80" w:type="dxa"/>
+              <w:left w:w="80" w:type="dxa"/>
+              <w:bottom w:w="80" w:type="dxa"/>
+              <w:right w:w="80" w:type="dxa"/>
+            </w:tcMar>
+            <w:hideMark/>
+          </w:tcPr>
+          <w:p>
+            <w:pPr>
+              <w:rPr>
+                <w:rFonts w:ascii="Calibri" w:eastAsia="Times New Roman" w:hAnsi="Calibri" w:cs="Calibri"/>
+                <w:sz w:val="22"/>
+                <w:szCs w:val="22"/>
+                <w:lang w:eastAsia="en-GB"/>
+              </w:rPr>
+            </w:pPr>
+            <w:r>
+              <w:rPr>
+                <w:rFonts w:ascii="Calibri" w:eastAsia="Times New Roman" w:hAnsi="Calibri" w:cs="Calibri"/>
+                <w:sz w:val="22"/>
+                <w:szCs w:val="22"/>
+                <w:lang w:eastAsia="en-GB"/>
+              </w:rPr>
+              <w:t> </w:t>
+            </w:r>
+          </w:p>
+        </w:tc>
+        <w:tc>
+          <w:tcPr>
+            <w:tcW w:w="960" w:type="dxa"/>
+            <w:tcBorders>
+              <w:top w:val="single" w:sz="8" w:space="0" w:color="A3A3A3"/>
+              <w:left w:val="single" w:sz="8" w:space="0" w:color="A3A3A3"/>
+              <w:bottom w:val="single" w:sz="8" w:space="0" w:color="A3A3A3"/>
+              <w:right w:val="single" w:sz="8" w:space="0" w:color="A3A3A3"/>
+            </w:tcBorders>
+            <w:tcMar>
+              <w:top w:w="80" w:type="dxa"/>
+              <w:left w:w="80" w:type="dxa"/>
+              <w:bottom w:w="80" w:type="dxa"/>
+              <w:right w:w="80" w:type="dxa"/>
+            </w:tcMar>
+            <w:hideMark/>
+          </w:tcPr>
+          <w:p>
+            <w:pPr>
+              <w:rPr>
+                <w:rFonts w:ascii="Calibri" w:eastAsia="Times New Roman" w:hAnsi="Calibri" w:cs="Calibri"/>
+                <w:sz w:val="22"/>
+                <w:szCs w:val="22"/>
+                <w:lang w:eastAsia="en-GB"/>
+              </w:rPr>
+            </w:pPr>
+            <w:r>
+              <w:rPr>
+                <w:rFonts w:ascii="Calibri" w:eastAsia="Times New Roman" w:hAnsi="Calibri" w:cs="Calibri"/>
+                <w:sz w:val="22"/>
+                <w:szCs w:val="22"/>
+                <w:lang w:eastAsia="en-GB"/>
+              </w:rPr>
+              <w:t> </w:t>
+            </w:r>
+          </w:p>
+        </w:tc>
+        <w:tc>
+          <w:tcPr>
+            <w:tcW w:w="960" w:type="dxa"/>
+            <w:tcBorders>
+              <w:top w:val="single" w:sz="8" w:space="0" w:color="A3A3A3"/>
+              <w:left w:val="single" w:sz="8" w:space="0" w:color="A3A3A3"/>
+              <w:bottom w:val="single" w:sz="8" w:space="0" w:color="A3A3A3"/>
+              <w:right w:val="single" w:sz="8" w:space="0" w:color="A3A3A3"/>
+            </w:tcBorders>
+            <w:tcMar>
+              <w:top w:w="80" w:type="dxa"/>
+              <w:left w:w="80" w:type="dxa"/>
+              <w:bottom w:w="80" w:type="dxa"/>
+              <w:right w:w="80" w:type="dxa"/>
+            </w:tcMar>
+            <w:hideMark/>
+          </w:tcPr>
+          <w:p>
+            <w:pPr>
+              <w:rPr>
+                <w:rFonts w:ascii="Calibri" w:eastAsia="Times New Roman" w:hAnsi="Calibri" w:cs="Calibri"/>
+                <w:sz w:val="22"/>
+                <w:szCs w:val="22"/>
+                <w:lang w:eastAsia="en-GB"/>
+              </w:rPr>
+            </w:pPr>
+            <w:r>
+              <w:rPr>
+                <w:rFonts w:ascii="Calibri" w:eastAsia="Times New Roman" w:hAnsi="Calibri" w:cs="Calibri"/>
+                <w:sz w:val="22"/>
+                <w:szCs w:val="22"/>
+                <w:lang w:eastAsia="en-GB"/>
+              </w:rPr>
+              <w:t> </w:t>
+            </w:r>
+          </w:p>
+        </w:tc>
+        <w:tc>
+          <w:tcPr>
+            <w:tcW w:w="960" w:type="dxa"/>
+            <w:tcBorders>
+              <w:top w:val="single" w:sz="8" w:space="0" w:color="A3A3A3"/>
+              <w:left w:val="single" w:sz="8" w:space="0" w:color="A3A3A3"/>
+              <w:bottom w:val="single" w:sz="8" w:space="0" w:color="A3A3A3"/>
+              <w:right w:val="single" w:sz="8" w:space="0" w:color="A3A3A3"/>
+            </w:tcBorders>
+            <w:tcMar>
+              <w:top w:w="80" w:type="dxa"/>
+              <w:left w:w="80" w:type="dxa"/>
+              <w:bottom w:w="80" w:type="dxa"/>
+              <w:right w:w="80" w:type="dxa"/>
+            </w:tcMar>
+            <w:hideMark/>
+          </w:tcPr>
+          <w:p>
+            <w:pPr>
+              <w:rPr>
+                <w:rFonts w:ascii="Calibri" w:eastAsia="Times New Roman" w:hAnsi="Calibri" w:cs="Calibri"/>
+                <w:sz w:val="22"/>
+                <w:szCs w:val="22"/>
+                <w:lang w:eastAsia="en-GB"/>
+              </w:rPr>
+            </w:pPr>
+            <w:r>
+              <w:rPr>
+                <w:rFonts w:ascii="Calibri" w:eastAsia="Times New Roman" w:hAnsi="Calibri" w:cs="Calibri"/>
+                <w:sz w:val="22"/>
+                <w:szCs w:val="22"/>
+                <w:lang w:eastAsia="en-GB"/>
+              </w:rPr>
+              <w:t> </w:t>
+            </w:r>
+          </w:p>
+        </w:tc>
+        <w:tc>
+          <w:tcPr>
+            <w:tcW w:w="960" w:type="dxa"/>
+            <w:tcBorders>
+              <w:top w:val="single" w:sz="8" w:space="0" w:color="A3A3A3"/>
+              <w:left w:val="single" w:sz="8" w:space="0" w:color="A3A3A3"/>
+              <w:bottom w:val="single" w:sz="8" w:space="0" w:color="A3A3A3"/>
+              <w:right w:val="single" w:sz="8" w:space="0" w:color="A3A3A3"/>
+            </w:tcBorders>
+            <w:tcMar>
+              <w:top w:w="80" w:type="dxa"/>
+              <w:left w:w="80" w:type="dxa"/>
+              <w:bottom w:w="80" w:type="dxa"/>
+              <w:right w:w="80" w:type="dxa"/>
+            </w:tcMar>
+            <w:hideMark/>
+          </w:tcPr>
+          <w:p>
+            <w:pPr>
+              <w:rPr>
+                <w:rFonts w:ascii="Calibri" w:eastAsia="Times New Roman" w:hAnsi="Calibri" w:cs="Calibri"/>
+                <w:sz w:val="22"/>
+                <w:szCs w:val="22"/>
+                <w:lang w:eastAsia="en-GB"/>
+              </w:rPr>
+            </w:pPr>
+            <w:r>
+              <w:rPr>
+                <w:rFonts w:ascii="Calibri" w:eastAsia="Times New Roman" w:hAnsi="Calibri" w:cs="Calibri"/>
+                <w:sz w:val="22"/>
+                <w:szCs w:val="22"/>
+                <w:lang w:eastAsia="en-GB"/>
+              </w:rPr>
+              <w:t> </w:t>
+            </w:r>
+          </w:p>
+        </w:tc>
+        <w:tc>
+          <w:tcPr>
+            <w:tcW w:w="720" w:type="dxa"/>
+            <w:tcBorders>
+              <w:top w:val="single" w:sz="8" w:space="0" w:color="A3A3A3"/>
+              <w:left w:val="single" w:sz="8" w:space="0" w:color="A3A3A3"/>
+              <w:bottom w:val="single" w:sz="8" w:space="0" w:color="A3A3A3"/>
+              <w:right w:val="single" w:sz="8" w:space="0" w:color="A3A3A3"/>
+            </w:tcBorders>
+            <w:tcMar>
+              <w:top w:w="80" w:type="dxa"/>
+              <w:left w:w="80" w:type="dxa"/>
+              <w:bottom w:w="80" w:type="dxa"/>
+              <w:right w:w="80" w:type="dxa"/>
+            </w:tcMar>
+            <w:hideMark/>
+          </w:tcPr>
+          <w:p>
+            <w:pPr>
+              <w:rPr>
+                <w:rFonts w:ascii="Calibri" w:eastAsia="Times New Roman" w:hAnsi="Calibri" w:cs="Calibri"/>
+                <w:sz w:val="22"/>
+                <w:szCs w:val="22"/>
+                <w:lang w:eastAsia="en-GB"/>
+              </w:rPr>
+            </w:pPr>
+            <w:r>
+              <w:rPr>
+                <w:rFonts w:ascii="Calibri" w:eastAsia="Times New Roman" w:hAnsi="Calibri" w:cs="Calibri"/>
+                <w:sz w:val="22"/>
+                <w:szCs w:val="22"/>
+                <w:lang w:eastAsia="en-GB"/>
+              </w:rPr>
+              <w:t> </w:t>
+            </w:r>
+          </w:p>
+        </w:tc>
+      </w:tr>
+      <w:tr>
+        <w:tc>
+          <w:tcPr>
+            <w:tcW w:w="2844" w:type="dxa"/>
+            <w:tcBorders>
+              <w:top w:val="single" w:sz="8" w:space="0" w:color="A3A3A3"/>
+              <w:left w:val="single" w:sz="8" w:space="0" w:color="A3A3A3"/>
+              <w:bottom w:val="single" w:sz="8" w:space="0" w:color="A3A3A3"/>
+              <w:right w:val="single" w:sz="8" w:space="0" w:color="A3A3A3"/>
+            </w:tcBorders>
+            <w:tcMar>
+              <w:top w:w="80" w:type="dxa"/>
+              <w:left w:w="80" w:type="dxa"/>
+              <w:bottom w:w="80" w:type="dxa"/>
+              <w:right w:w="80" w:type="dxa"/>
+            </w:tcMar>
+            <w:hideMark/>
+          </w:tcPr>
+          <w:p>
+            <w:pPr>
+              <w:rPr>
+                <w:rFonts w:ascii="Calibri" w:eastAsia="Times New Roman" w:hAnsi="Calibri" w:cs="Calibri"/>
+                <w:sz w:val="22"/>
+                <w:szCs w:val="22"/>
+                <w:lang w:eastAsia="en-GB"/>
+              </w:rPr>
+            </w:pPr>
+            <w:r>
+              <w:rPr>
+                <w:rFonts w:ascii="Calibri" w:eastAsia="Times New Roman" w:hAnsi="Calibri" w:cs="Calibri"/>
+                <w:sz w:val="22"/>
+                <w:szCs w:val="22"/>
+                <w:lang w:eastAsia="en-GB"/>
+              </w:rPr>
+              <w:t>Designer (Area manager)</w:t>
+            </w:r>
+          </w:p>
+        </w:tc>
+        <w:tc>
+          <w:tcPr>
+            <w:tcW w:w="960" w:type="dxa"/>
+            <w:tcBorders>
+              <w:top w:val="single" w:sz="8" w:space="0" w:color="A3A3A3"/>
+              <w:left w:val="single" w:sz="8" w:space="0" w:color="A3A3A3"/>
+              <w:bottom w:val="single" w:sz="8" w:space="0" w:color="A3A3A3"/>
+              <w:right w:val="single" w:sz="8" w:space="0" w:color="A3A3A3"/>
+            </w:tcBorders>
+            <w:tcMar>
+              <w:top w:w="80" w:type="dxa"/>
+              <w:left w:w="80" w:type="dxa"/>
+              <w:bottom w:w="80" w:type="dxa"/>
+              <w:right w:w="80" w:type="dxa"/>
+            </w:tcMar>
+            <w:hideMark/>
+          </w:tcPr>
+          <w:p>
+            <w:pPr>
+              <w:rPr>
+                <w:rFonts w:ascii="Calibri" w:eastAsia="Times New Roman" w:hAnsi="Calibri" w:cs="Calibri"/>
+                <w:sz w:val="22"/>
+                <w:szCs w:val="22"/>
+                <w:lang w:eastAsia="en-GB"/>
+              </w:rPr>
+            </w:pPr>
+            <w:r>
+              <w:rPr>
+                <w:rFonts w:ascii="Calibri" w:eastAsia="Times New Roman" w:hAnsi="Calibri" w:cs="Calibri"/>
+                <w:sz w:val="22"/>
+                <w:szCs w:val="22"/>
+                <w:lang w:eastAsia="en-GB"/>
+              </w:rPr>
+              <w:t> </w:t>
+            </w:r>
+          </w:p>
+        </w:tc>
+        <w:tc>
+          <w:tcPr>
+            <w:tcW w:w="960" w:type="dxa"/>
+            <w:tcBorders>
+              <w:top w:val="single" w:sz="8" w:space="0" w:color="A3A3A3"/>
+              <w:left w:val="single" w:sz="8" w:space="0" w:color="A3A3A3"/>
+              <w:bottom w:val="single" w:sz="8" w:space="0" w:color="A3A3A3"/>
+              <w:right w:val="single" w:sz="8" w:space="0" w:color="A3A3A3"/>
+            </w:tcBorders>
+            <w:tcMar>
+              <w:top w:w="80" w:type="dxa"/>
+              <w:left w:w="80" w:type="dxa"/>
+              <w:bottom w:w="80" w:type="dxa"/>
+              <w:right w:w="80" w:type="dxa"/>
+            </w:tcMar>
+            <w:hideMark/>
+          </w:tcPr>
+          <w:p>
+            <w:pPr>
+              <w:rPr>
+                <w:rFonts w:ascii="Calibri" w:eastAsia="Times New Roman" w:hAnsi="Calibri" w:cs="Calibri"/>
+                <w:sz w:val="22"/>
+                <w:szCs w:val="22"/>
+                <w:lang w:eastAsia="en-GB"/>
+              </w:rPr>
+            </w:pPr>
+            <w:r>
+              <w:rPr>
+                <w:rFonts w:ascii="Calibri" w:eastAsia="Times New Roman" w:hAnsi="Calibri" w:cs="Calibri"/>
+                <w:sz w:val="22"/>
+                <w:szCs w:val="22"/>
+                <w:lang w:eastAsia="en-GB"/>
+              </w:rPr>
+              <w:t> </w:t>
+            </w:r>
+          </w:p>
+        </w:tc>
+        <w:tc>
+          <w:tcPr>
+            <w:tcW w:w="960" w:type="dxa"/>
+            <w:tcBorders>
+              <w:top w:val="single" w:sz="8" w:space="0" w:color="A3A3A3"/>
+              <w:left w:val="single" w:sz="8" w:space="0" w:color="A3A3A3"/>
+              <w:bottom w:val="single" w:sz="8" w:space="0" w:color="A3A3A3"/>
+              <w:right w:val="single" w:sz="8" w:space="0" w:color="A3A3A3"/>
+            </w:tcBorders>
+            <w:tcMar>
+              <w:top w:w="80" w:type="dxa"/>
+              <w:left w:w="80" w:type="dxa"/>
+              <w:bottom w:w="80" w:type="dxa"/>
+              <w:right w:w="80" w:type="dxa"/>
+            </w:tcMar>
+            <w:hideMark/>
+          </w:tcPr>
+          <w:p>
+            <w:pPr>
+              <w:rPr>
+                <w:rFonts w:ascii="Calibri" w:eastAsia="Times New Roman" w:hAnsi="Calibri" w:cs="Calibri"/>
+                <w:sz w:val="22"/>
+                <w:szCs w:val="22"/>
+                <w:lang w:eastAsia="en-GB"/>
+              </w:rPr>
+            </w:pPr>
+            <w:r>
+              <w:rPr>
+                <w:rFonts w:ascii="Calibri" w:eastAsia="Times New Roman" w:hAnsi="Calibri" w:cs="Calibri"/>
+                <w:sz w:val="22"/>
+                <w:szCs w:val="22"/>
+                <w:lang w:eastAsia="en-GB"/>
+              </w:rPr>
+              <w:t> </w:t>
+            </w:r>
+          </w:p>
+        </w:tc>
+        <w:tc>
+          <w:tcPr>
+            <w:tcW w:w="960" w:type="dxa"/>
+            <w:tcBorders>
+              <w:top w:val="single" w:sz="8" w:space="0" w:color="A3A3A3"/>
+              <w:left w:val="single" w:sz="8" w:space="0" w:color="A3A3A3"/>
+              <w:bottom w:val="single" w:sz="8" w:space="0" w:color="A3A3A3"/>
+              <w:right w:val="single" w:sz="8" w:space="0" w:color="A3A3A3"/>
+            </w:tcBorders>
+            <w:tcMar>
+              <w:top w:w="80" w:type="dxa"/>
+              <w:left w:w="80" w:type="dxa"/>
+              <w:bottom w:w="80" w:type="dxa"/>
+              <w:right w:w="80" w:type="dxa"/>
+            </w:tcMar>
+            <w:hideMark/>
+          </w:tcPr>
+          <w:p>
+            <w:pPr>
+              <w:rPr>
+                <w:rFonts w:ascii="Calibri" w:eastAsia="Times New Roman" w:hAnsi="Calibri" w:cs="Calibri"/>
+                <w:sz w:val="22"/>
+                <w:szCs w:val="22"/>
+                <w:lang w:eastAsia="en-GB"/>
+              </w:rPr>
+            </w:pPr>
+            <w:r>
+              <w:rPr>
+                <w:rFonts w:ascii="Calibri" w:eastAsia="Times New Roman" w:hAnsi="Calibri" w:cs="Calibri"/>
+                <w:sz w:val="22"/>
+                <w:szCs w:val="22"/>
+                <w:lang w:eastAsia="en-GB"/>
+              </w:rPr>
+              <w:t> </w:t>
+            </w:r>
+          </w:p>
+        </w:tc>
+        <w:tc>
+          <w:tcPr>
+            <w:tcW w:w="960" w:type="dxa"/>
+            <w:tcBorders>
+              <w:top w:val="single" w:sz="8" w:space="0" w:color="A3A3A3"/>
+              <w:left w:val="single" w:sz="8" w:space="0" w:color="A3A3A3"/>
+              <w:bottom w:val="single" w:sz="8" w:space="0" w:color="A3A3A3"/>
+              <w:right w:val="single" w:sz="8" w:space="0" w:color="A3A3A3"/>
+            </w:tcBorders>
+            <w:tcMar>
+              <w:top w:w="80" w:type="dxa"/>
+              <w:left w:w="80" w:type="dxa"/>
+              <w:bottom w:w="80" w:type="dxa"/>
+              <w:right w:w="80" w:type="dxa"/>
+            </w:tcMar>
+            <w:hideMark/>
+          </w:tcPr>
+          <w:p>
+            <w:pPr>
+              <w:rPr>
+                <w:rFonts w:ascii="Calibri" w:eastAsia="Times New Roman" w:hAnsi="Calibri" w:cs="Calibri"/>
+                <w:sz w:val="22"/>
+                <w:szCs w:val="22"/>
+                <w:lang w:eastAsia="en-GB"/>
+              </w:rPr>
+            </w:pPr>
+            <w:r>
+              <w:rPr>
+                <w:rFonts w:ascii="Calibri" w:eastAsia="Times New Roman" w:hAnsi="Calibri" w:cs="Calibri"/>
+                <w:sz w:val="22"/>
+                <w:szCs w:val="22"/>
+                <w:lang w:eastAsia="en-GB"/>
+              </w:rPr>
+              <w:t> </w:t>
+            </w:r>
+          </w:p>
+        </w:tc>
+        <w:tc>
+          <w:tcPr>
+            <w:tcW w:w="720" w:type="dxa"/>
+            <w:tcBorders>
+              <w:top w:val="single" w:sz="8" w:space="0" w:color="A3A3A3"/>
+              <w:left w:val="single" w:sz="8" w:space="0" w:color="A3A3A3"/>
+              <w:bottom w:val="single" w:sz="8" w:space="0" w:color="A3A3A3"/>
+              <w:right w:val="single" w:sz="8" w:space="0" w:color="A3A3A3"/>
+            </w:tcBorders>
+            <w:tcMar>
+              <w:top w:w="80" w:type="dxa"/>
+              <w:left w:w="80" w:type="dxa"/>
+              <w:bottom w:w="80" w:type="dxa"/>
+              <w:right w:w="80" w:type="dxa"/>
+            </w:tcMar>
+            <w:hideMark/>
+          </w:tcPr>
+          <w:p>
+            <w:pPr>
+              <w:rPr>
+                <w:rFonts w:ascii="Calibri" w:eastAsia="Times New Roman" w:hAnsi="Calibri" w:cs="Calibri"/>
+                <w:sz w:val="22"/>
+                <w:szCs w:val="22"/>
+                <w:lang w:eastAsia="en-GB"/>
+              </w:rPr>
+            </w:pPr>
+            <w:r>
+              <w:rPr>
+                <w:rFonts w:ascii="Calibri" w:eastAsia="Times New Roman" w:hAnsi="Calibri" w:cs="Calibri"/>
+                <w:sz w:val="22"/>
+                <w:szCs w:val="22"/>
+                <w:lang w:eastAsia="en-GB"/>
+              </w:rPr>
+              <w:t> </w:t>
+            </w:r>
+          </w:p>
+        </w:tc>
+      </w:tr>
+      <w:tr>
+        <w:tc>
+          <w:tcPr>
+            <w:tcW w:w="2844" w:type="dxa"/>
+            <w:tcBorders>
+              <w:top w:val="single" w:sz="8" w:space="0" w:color="A3A3A3"/>
+              <w:left w:val="single" w:sz="8" w:space="0" w:color="A3A3A3"/>
+              <w:bottom w:val="single" w:sz="8" w:space="0" w:color="A3A3A3"/>
+              <w:right w:val="single" w:sz="8" w:space="0" w:color="A3A3A3"/>
+            </w:tcBorders>
+            <w:tcMar>
+              <w:top w:w="80" w:type="dxa"/>
+              <w:left w:w="80" w:type="dxa"/>
+              <w:bottom w:w="80" w:type="dxa"/>
+              <w:right w:w="80" w:type="dxa"/>
+            </w:tcMar>
+            <w:hideMark/>
+          </w:tcPr>
+          <w:p>
+            <w:pPr>
+              <w:rPr>
+                <w:rFonts w:ascii="Calibri" w:eastAsia="Times New Roman" w:hAnsi="Calibri" w:cs="Calibri"/>
+                <w:sz w:val="22"/>
+                <w:szCs w:val="22"/>
+                <w:lang w:eastAsia="en-GB"/>
+              </w:rPr>
+            </w:pPr>
+            <w:r>
+              <w:rPr>
+                <w:rFonts w:ascii="Calibri" w:eastAsia="Times New Roman" w:hAnsi="Calibri" w:cs="Calibri"/>
+                <w:sz w:val="22"/>
+                <w:szCs w:val="22"/>
+                <w:lang w:eastAsia="en-GB"/>
+              </w:rPr>
+              <w:t>Builder (Store manager)</w:t>
+            </w:r>
+          </w:p>
+        </w:tc>
+        <w:tc>
+          <w:tcPr>
+            <w:tcW w:w="960" w:type="dxa"/>
+            <w:tcBorders>
+              <w:top w:val="single" w:sz="8" w:space="0" w:color="A3A3A3"/>
+              <w:left w:val="single" w:sz="8" w:space="0" w:color="A3A3A3"/>
+              <w:bottom w:val="single" w:sz="8" w:space="0" w:color="A3A3A3"/>
+              <w:right w:val="single" w:sz="8" w:space="0" w:color="A3A3A3"/>
+            </w:tcBorders>
+            <w:tcMar>
+              <w:top w:w="80" w:type="dxa"/>
+              <w:left w:w="80" w:type="dxa"/>
+              <w:bottom w:w="80" w:type="dxa"/>
+              <w:right w:w="80" w:type="dxa"/>
+            </w:tcMar>
+            <w:hideMark/>
+          </w:tcPr>
+          <w:p>
+            <w:pPr>
+              <w:rPr>
+                <w:rFonts w:ascii="Calibri" w:eastAsia="Times New Roman" w:hAnsi="Calibri" w:cs="Calibri"/>
+                <w:sz w:val="22"/>
+                <w:szCs w:val="22"/>
+                <w:lang w:eastAsia="en-GB"/>
+              </w:rPr>
+            </w:pPr>
+            <w:r>
+              <w:rPr>
+                <w:rFonts w:ascii="Calibri" w:eastAsia="Times New Roman" w:hAnsi="Calibri" w:cs="Calibri"/>
+                <w:sz w:val="22"/>
+                <w:szCs w:val="22"/>
+                <w:lang w:eastAsia="en-GB"/>
+              </w:rPr>
+              <w:t> </w:t>
+            </w:r>
+          </w:p>
+        </w:tc>
+        <w:tc>
+          <w:tcPr>
+            <w:tcW w:w="960" w:type="dxa"/>
+            <w:tcBorders>
+              <w:top w:val="single" w:sz="8" w:space="0" w:color="A3A3A3"/>
+              <w:left w:val="single" w:sz="8" w:space="0" w:color="A3A3A3"/>
+              <w:bottom w:val="single" w:sz="8" w:space="0" w:color="A3A3A3"/>
+              <w:right w:val="single" w:sz="8" w:space="0" w:color="A3A3A3"/>
+            </w:tcBorders>
+            <w:tcMar>
+              <w:top w:w="80" w:type="dxa"/>
+              <w:left w:w="80" w:type="dxa"/>
+              <w:bottom w:w="80" w:type="dxa"/>
+              <w:right w:w="80" w:type="dxa"/>
+            </w:tcMar>
+            <w:hideMark/>
+          </w:tcPr>
+          <w:p>
+            <w:pPr>
+              <w:rPr>
+                <w:rFonts w:ascii="Calibri" w:eastAsia="Times New Roman" w:hAnsi="Calibri" w:cs="Calibri"/>
+                <w:sz w:val="22"/>
+                <w:szCs w:val="22"/>
+                <w:lang w:eastAsia="en-GB"/>
+              </w:rPr>
+            </w:pPr>
+            <w:r>
+              <w:rPr>
+                <w:rFonts w:ascii="Calibri" w:eastAsia="Times New Roman" w:hAnsi="Calibri" w:cs="Calibri"/>
+                <w:sz w:val="22"/>
+                <w:szCs w:val="22"/>
+                <w:lang w:eastAsia="en-GB"/>
+              </w:rPr>
+              <w:t> </w:t>
+            </w:r>
+          </w:p>
+        </w:tc>
+        <w:tc>
+          <w:tcPr>
+            <w:tcW w:w="960" w:type="dxa"/>
+            <w:tcBorders>
+              <w:top w:val="single" w:sz="8" w:space="0" w:color="A3A3A3"/>
+              <w:left w:val="single" w:sz="8" w:space="0" w:color="A3A3A3"/>
+              <w:bottom w:val="single" w:sz="8" w:space="0" w:color="A3A3A3"/>
+              <w:right w:val="single" w:sz="8" w:space="0" w:color="A3A3A3"/>
+            </w:tcBorders>
+            <w:tcMar>
+              <w:top w:w="80" w:type="dxa"/>
+              <w:left w:w="80" w:type="dxa"/>
+              <w:bottom w:w="80" w:type="dxa"/>
+              <w:right w:w="80" w:type="dxa"/>
+            </w:tcMar>
+            <w:hideMark/>
+          </w:tcPr>
+          <w:p>
+            <w:pPr>
+              <w:rPr>
+                <w:rFonts w:ascii="Calibri" w:eastAsia="Times New Roman" w:hAnsi="Calibri" w:cs="Calibri"/>
+                <w:sz w:val="22"/>
+                <w:szCs w:val="22"/>
+                <w:lang w:eastAsia="en-GB"/>
+              </w:rPr>
+            </w:pPr>
+            <w:r>
+              <w:rPr>
+                <w:rFonts w:ascii="Calibri" w:eastAsia="Times New Roman" w:hAnsi="Calibri" w:cs="Calibri"/>
+                <w:sz w:val="22"/>
+                <w:szCs w:val="22"/>
+                <w:lang w:eastAsia="en-GB"/>
+              </w:rPr>
+              <w:t> </w:t>
+            </w:r>
+          </w:p>
+        </w:tc>
+        <w:tc>
+          <w:tcPr>
+            <w:tcW w:w="960" w:type="dxa"/>
+            <w:tcBorders>
+              <w:top w:val="single" w:sz="8" w:space="0" w:color="A3A3A3"/>
+              <w:left w:val="single" w:sz="8" w:space="0" w:color="A3A3A3"/>
+              <w:bottom w:val="single" w:sz="8" w:space="0" w:color="A3A3A3"/>
+              <w:right w:val="single" w:sz="8" w:space="0" w:color="A3A3A3"/>
+            </w:tcBorders>
+            <w:tcMar>
+              <w:top w:w="80" w:type="dxa"/>
+              <w:left w:w="80" w:type="dxa"/>
+              <w:bottom w:w="80" w:type="dxa"/>
+              <w:right w:w="80" w:type="dxa"/>
+            </w:tcMar>
+            <w:hideMark/>
+          </w:tcPr>
+          <w:p>
+            <w:pPr>
+              <w:rPr>
+                <w:rFonts w:ascii="Calibri" w:eastAsia="Times New Roman" w:hAnsi="Calibri" w:cs="Calibri"/>
+                <w:sz w:val="22"/>
+                <w:szCs w:val="22"/>
+                <w:lang w:eastAsia="en-GB"/>
+              </w:rPr>
+            </w:pPr>
+            <w:r>
+              <w:rPr>
+                <w:rFonts w:ascii="Calibri" w:eastAsia="Times New Roman" w:hAnsi="Calibri" w:cs="Calibri"/>
+                <w:sz w:val="22"/>
+                <w:szCs w:val="22"/>
+                <w:lang w:eastAsia="en-GB"/>
+              </w:rPr>
+              <w:t> </w:t>
+            </w:r>
+          </w:p>
+        </w:tc>
+        <w:tc>
+          <w:tcPr>
+            <w:tcW w:w="960" w:type="dxa"/>
+            <w:tcBorders>
+              <w:top w:val="single" w:sz="8" w:space="0" w:color="A3A3A3"/>
+              <w:left w:val="single" w:sz="8" w:space="0" w:color="A3A3A3"/>
+              <w:bottom w:val="single" w:sz="8" w:space="0" w:color="A3A3A3"/>
+              <w:right w:val="single" w:sz="8" w:space="0" w:color="A3A3A3"/>
+            </w:tcBorders>
+            <w:tcMar>
+              <w:top w:w="80" w:type="dxa"/>
+              <w:left w:w="80" w:type="dxa"/>
+              <w:bottom w:w="80" w:type="dxa"/>
+              <w:right w:w="80" w:type="dxa"/>
+            </w:tcMar>
+            <w:hideMark/>
+          </w:tcPr>
+          <w:p>
+            <w:pPr>
+              <w:rPr>
+                <w:rFonts w:ascii="Calibri" w:eastAsia="Times New Roman" w:hAnsi="Calibri" w:cs="Calibri"/>
+                <w:sz w:val="22"/>
+                <w:szCs w:val="22"/>
+                <w:lang w:eastAsia="en-GB"/>
+              </w:rPr>
+            </w:pPr>
+            <w:r>
+              <w:rPr>
+                <w:rFonts w:ascii="Calibri" w:eastAsia="Times New Roman" w:hAnsi="Calibri" w:cs="Calibri"/>
+                <w:sz w:val="22"/>
+                <w:szCs w:val="22"/>
+                <w:lang w:eastAsia="en-GB"/>
+              </w:rPr>
+              <w:t> </w:t>
+            </w:r>
+          </w:p>
+        </w:tc>
+        <w:tc>
+          <w:tcPr>
+            <w:tcW w:w="720" w:type="dxa"/>
+            <w:tcBorders>
+              <w:top w:val="single" w:sz="8" w:space="0" w:color="A3A3A3"/>
+              <w:left w:val="single" w:sz="8" w:space="0" w:color="A3A3A3"/>
+              <w:bottom w:val="single" w:sz="8" w:space="0" w:color="A3A3A3"/>
+              <w:right w:val="single" w:sz="8" w:space="0" w:color="A3A3A3"/>
+            </w:tcBorders>
+            <w:tcMar>
+              <w:top w:w="80" w:type="dxa"/>
+              <w:left w:w="80" w:type="dxa"/>
+              <w:bottom w:w="80" w:type="dxa"/>
+              <w:right w:w="80" w:type="dxa"/>
+            </w:tcMar>
+            <w:hideMark/>
+          </w:tcPr>
+          <w:p>
+            <w:pPr>
+              <w:rPr>
+                <w:rFonts w:ascii="Calibri" w:eastAsia="Times New Roman" w:hAnsi="Calibri" w:cs="Calibri"/>
+                <w:sz w:val="22"/>
+                <w:szCs w:val="22"/>
+                <w:lang w:eastAsia="en-GB"/>
+              </w:rPr>
+            </w:pPr>
+            <w:r>
+              <w:rPr>
+                <w:rFonts w:ascii="Calibri" w:eastAsia="Times New Roman" w:hAnsi="Calibri" w:cs="Calibri"/>
+                <w:sz w:val="22"/>
+                <w:szCs w:val="22"/>
+                <w:lang w:eastAsia="en-GB"/>
+              </w:rPr>
+              <w:t> </w:t>
+            </w:r>
+          </w:p>
+        </w:tc>
+      </w:tr>
+      <w:tr>
+        <w:tc>
+          <w:tcPr>
+            <w:tcW w:w="2871" w:type="dxa"/>
+            <w:tcBorders>
+              <w:top w:val="single" w:sz="8" w:space="0" w:color="A3A3A3"/>
+              <w:left w:val="single" w:sz="8" w:space="0" w:color="A3A3A3"/>
+              <w:bottom w:val="single" w:sz="8" w:space="0" w:color="A3A3A3"/>
+              <w:right w:val="single" w:sz="8" w:space="0" w:color="A3A3A3"/>
+            </w:tcBorders>
+            <w:tcMar>
+              <w:top w:w="80" w:type="dxa"/>
+              <w:left w:w="80" w:type="dxa"/>
+              <w:bottom w:w="80" w:type="dxa"/>
+              <w:right w:w="80" w:type="dxa"/>
+            </w:tcMar>
+            <w:hideMark/>
+          </w:tcPr>
+          <w:p>
+            <w:pPr>
+              <w:rPr>
+                <w:rFonts w:ascii="Calibri" w:eastAsia="Times New Roman" w:hAnsi="Calibri" w:cs="Calibri"/>
+                <w:sz w:val="22"/>
+                <w:szCs w:val="22"/>
+                <w:lang w:eastAsia="en-GB"/>
+              </w:rPr>
+            </w:pPr>
+            <w:r>
+              <w:rPr>
+                <w:rFonts w:ascii="Calibri" w:eastAsia="Times New Roman" w:hAnsi="Calibri" w:cs="Calibri"/>
+                <w:sz w:val="22"/>
+                <w:szCs w:val="22"/>
+                <w:lang w:eastAsia="en-GB"/>
+              </w:rPr>
+              <w:t>Implementers (Team leader)</w:t>
+            </w:r>
+          </w:p>
+        </w:tc>
+        <w:tc>
+          <w:tcPr>
+            <w:tcW w:w="960" w:type="dxa"/>
+            <w:tcBorders>
+              <w:top w:val="single" w:sz="8" w:space="0" w:color="A3A3A3"/>
+              <w:left w:val="single" w:sz="8" w:space="0" w:color="A3A3A3"/>
+              <w:bottom w:val="single" w:sz="8" w:space="0" w:color="A3A3A3"/>
+              <w:right w:val="single" w:sz="8" w:space="0" w:color="A3A3A3"/>
+            </w:tcBorders>
+            <w:tcMar>
+              <w:top w:w="80" w:type="dxa"/>
+              <w:left w:w="80" w:type="dxa"/>
+              <w:bottom w:w="80" w:type="dxa"/>
+              <w:right w:w="80" w:type="dxa"/>
+            </w:tcMar>
+            <w:hideMark/>
+          </w:tcPr>
+          <w:p>
+            <w:pPr>
+              <w:rPr>
+                <w:rFonts w:ascii="Calibri" w:eastAsia="Times New Roman" w:hAnsi="Calibri" w:cs="Calibri"/>
+                <w:sz w:val="22"/>
+                <w:szCs w:val="22"/>
+                <w:lang w:eastAsia="en-GB"/>
+              </w:rPr>
+            </w:pPr>
+            <w:r>
+              <w:rPr>
+                <w:rFonts w:ascii="Calibri" w:eastAsia="Times New Roman" w:hAnsi="Calibri" w:cs="Calibri"/>
+                <w:sz w:val="22"/>
+                <w:szCs w:val="22"/>
+                <w:lang w:eastAsia="en-GB"/>
+              </w:rPr>
+              <w:t> </w:t>
+            </w:r>
+          </w:p>
+        </w:tc>
+        <w:tc>
+          <w:tcPr>
+            <w:tcW w:w="960" w:type="dxa"/>
+            <w:tcBorders>
+              <w:top w:val="single" w:sz="8" w:space="0" w:color="A3A3A3"/>
+              <w:left w:val="single" w:sz="8" w:space="0" w:color="A3A3A3"/>
+              <w:bottom w:val="single" w:sz="8" w:space="0" w:color="A3A3A3"/>
+              <w:right w:val="single" w:sz="8" w:space="0" w:color="A3A3A3"/>
+            </w:tcBorders>
+            <w:tcMar>
+              <w:top w:w="80" w:type="dxa"/>
+              <w:left w:w="80" w:type="dxa"/>
+              <w:bottom w:w="80" w:type="dxa"/>
+              <w:right w:w="80" w:type="dxa"/>
+            </w:tcMar>
+            <w:hideMark/>
+          </w:tcPr>
+          <w:p>
+            <w:pPr>
+              <w:rPr>
+                <w:rFonts w:ascii="Calibri" w:eastAsia="Times New Roman" w:hAnsi="Calibri" w:cs="Calibri"/>
+                <w:sz w:val="22"/>
+                <w:szCs w:val="22"/>
+                <w:lang w:eastAsia="en-GB"/>
+              </w:rPr>
+            </w:pPr>
+            <w:r>
+              <w:rPr>
+                <w:rFonts w:ascii="Calibri" w:eastAsia="Times New Roman" w:hAnsi="Calibri" w:cs="Calibri"/>
+                <w:sz w:val="22"/>
+                <w:szCs w:val="22"/>
+                <w:lang w:eastAsia="en-GB"/>
+              </w:rPr>
+              <w:t> </w:t>
+            </w:r>
+          </w:p>
+        </w:tc>
+        <w:tc>
+          <w:tcPr>
+            <w:tcW w:w="960" w:type="dxa"/>
+            <w:tcBorders>
+              <w:top w:val="single" w:sz="8" w:space="0" w:color="A3A3A3"/>
+              <w:left w:val="single" w:sz="8" w:space="0" w:color="A3A3A3"/>
+              <w:bottom w:val="single" w:sz="8" w:space="0" w:color="A3A3A3"/>
+              <w:right w:val="single" w:sz="8" w:space="0" w:color="A3A3A3"/>
+            </w:tcBorders>
+            <w:tcMar>
+              <w:top w:w="80" w:type="dxa"/>
+              <w:left w:w="80" w:type="dxa"/>
+              <w:bottom w:w="80" w:type="dxa"/>
+              <w:right w:w="80" w:type="dxa"/>
+            </w:tcMar>
+            <w:hideMark/>
+          </w:tcPr>
+          <w:p>
+            <w:pPr>
+              <w:rPr>
+                <w:rFonts w:ascii="Calibri" w:eastAsia="Times New Roman" w:hAnsi="Calibri" w:cs="Calibri"/>
+                <w:sz w:val="22"/>
+                <w:szCs w:val="22"/>
+                <w:lang w:eastAsia="en-GB"/>
+              </w:rPr>
+            </w:pPr>
+            <w:r>
+              <w:rPr>
+                <w:rFonts w:ascii="Calibri" w:eastAsia="Times New Roman" w:hAnsi="Calibri" w:cs="Calibri"/>
+                <w:sz w:val="22"/>
+                <w:szCs w:val="22"/>
+                <w:lang w:eastAsia="en-GB"/>
+              </w:rPr>
+              <w:t> </w:t>
+            </w:r>
+          </w:p>
+        </w:tc>
+        <w:tc>
+          <w:tcPr>
+            <w:tcW w:w="960" w:type="dxa"/>
+            <w:tcBorders>
+              <w:top w:val="single" w:sz="8" w:space="0" w:color="A3A3A3"/>
+              <w:left w:val="single" w:sz="8" w:space="0" w:color="A3A3A3"/>
+              <w:bottom w:val="single" w:sz="8" w:space="0" w:color="A3A3A3"/>
+              <w:right w:val="single" w:sz="8" w:space="0" w:color="A3A3A3"/>
+            </w:tcBorders>
+            <w:tcMar>
+              <w:top w:w="80" w:type="dxa"/>
+              <w:left w:w="80" w:type="dxa"/>
+              <w:bottom w:w="80" w:type="dxa"/>
+              <w:right w:w="80" w:type="dxa"/>
+            </w:tcMar>
+            <w:hideMark/>
+          </w:tcPr>
+          <w:p>
+            <w:pPr>
+              <w:rPr>
+                <w:rFonts w:ascii="Calibri" w:eastAsia="Times New Roman" w:hAnsi="Calibri" w:cs="Calibri"/>
+                <w:sz w:val="22"/>
+                <w:szCs w:val="22"/>
+                <w:lang w:eastAsia="en-GB"/>
+              </w:rPr>
+            </w:pPr>
+            <w:r>
+              <w:rPr>
+                <w:rFonts w:ascii="Calibri" w:eastAsia="Times New Roman" w:hAnsi="Calibri" w:cs="Calibri"/>
+                <w:sz w:val="22"/>
+                <w:szCs w:val="22"/>
+                <w:lang w:eastAsia="en-GB"/>
+              </w:rPr>
+              <w:t> </w:t>
+            </w:r>
+          </w:p>
+        </w:tc>
+        <w:tc>
+          <w:tcPr>
+            <w:tcW w:w="960" w:type="dxa"/>
+            <w:tcBorders>
+              <w:top w:val="single" w:sz="8" w:space="0" w:color="A3A3A3"/>
+              <w:left w:val="single" w:sz="8" w:space="0" w:color="A3A3A3"/>
+              <w:bottom w:val="single" w:sz="8" w:space="0" w:color="A3A3A3"/>
+              <w:right w:val="single" w:sz="8" w:space="0" w:color="A3A3A3"/>
+            </w:tcBorders>
+            <w:tcMar>
+              <w:top w:w="80" w:type="dxa"/>
+              <w:left w:w="80" w:type="dxa"/>
+              <w:bottom w:w="80" w:type="dxa"/>
+              <w:right w:w="80" w:type="dxa"/>
+            </w:tcMar>
+            <w:hideMark/>
+          </w:tcPr>
+          <w:p>
+            <w:pPr>
+              <w:rPr>
+                <w:rFonts w:ascii="Calibri" w:eastAsia="Times New Roman" w:hAnsi="Calibri" w:cs="Calibri"/>
+                <w:sz w:val="22"/>
+                <w:szCs w:val="22"/>
+                <w:lang w:eastAsia="en-GB"/>
+              </w:rPr>
+            </w:pPr>
+            <w:r>
+              <w:rPr>
+                <w:rFonts w:ascii="Calibri" w:eastAsia="Times New Roman" w:hAnsi="Calibri" w:cs="Calibri"/>
+                <w:sz w:val="22"/>
+                <w:szCs w:val="22"/>
+                <w:lang w:eastAsia="en-GB"/>
+              </w:rPr>
+              <w:t> </w:t>
+            </w:r>
+          </w:p>
+        </w:tc>
+        <w:tc>
+          <w:tcPr>
+            <w:tcW w:w="720" w:type="dxa"/>
+            <w:tcBorders>
+              <w:top w:val="single" w:sz="8" w:space="0" w:color="A3A3A3"/>
+              <w:left w:val="single" w:sz="8" w:space="0" w:color="A3A3A3"/>
+              <w:bottom w:val="single" w:sz="8" w:space="0" w:color="A3A3A3"/>
+              <w:right w:val="single" w:sz="8" w:space="0" w:color="A3A3A3"/>
+            </w:tcBorders>
+            <w:tcMar>
+              <w:top w:w="80" w:type="dxa"/>
+              <w:left w:w="80" w:type="dxa"/>
+              <w:bottom w:w="80" w:type="dxa"/>
+              <w:right w:w="80" w:type="dxa"/>
+            </w:tcMar>
+            <w:hideMark/>
+          </w:tcPr>
+          <w:p>
+            <w:pPr>
+              <w:rPr>
+                <w:rFonts w:ascii="Calibri" w:eastAsia="Times New Roman" w:hAnsi="Calibri" w:cs="Calibri"/>
+                <w:sz w:val="22"/>
+                <w:szCs w:val="22"/>
+                <w:lang w:eastAsia="en-GB"/>
+              </w:rPr>
+            </w:pPr>
+            <w:r>
+              <w:rPr>
+                <w:rFonts w:ascii="Calibri" w:eastAsia="Times New Roman" w:hAnsi="Calibri" w:cs="Calibri"/>
+                <w:sz w:val="22"/>
+                <w:szCs w:val="22"/>
+                <w:lang w:eastAsia="en-GB"/>
+              </w:rPr>
+              <w:t> </w:t>
+            </w:r>
+          </w:p>
+        </w:tc>
+      </w:tr>
+      <w:tr>
+        <w:tc>
+          <w:tcPr>
+            <w:tcW w:w="2871" w:type="dxa"/>
+            <w:tcBorders>
+              <w:top w:val="single" w:sz="8" w:space="0" w:color="A3A3A3"/>
+              <w:left w:val="single" w:sz="8" w:space="0" w:color="A3A3A3"/>
+              <w:bottom w:val="single" w:sz="8" w:space="0" w:color="A3A3A3"/>
+              <w:right w:val="single" w:sz="8" w:space="0" w:color="A3A3A3"/>
+            </w:tcBorders>
+            <w:tcMar>
+              <w:top w:w="80" w:type="dxa"/>
+              <w:left w:w="80" w:type="dxa"/>
+              <w:bottom w:w="80" w:type="dxa"/>
+              <w:right w:w="80" w:type="dxa"/>
+            </w:tcMar>
+            <w:hideMark/>
+          </w:tcPr>
+          <w:p>
+            <w:pPr>
+              <w:rPr>
+                <w:rFonts w:ascii="Calibri" w:eastAsia="Times New Roman" w:hAnsi="Calibri" w:cs="Calibri"/>
+                <w:sz w:val="22"/>
+                <w:szCs w:val="22"/>
+                <w:lang w:eastAsia="en-GB"/>
+              </w:rPr>
+            </w:pPr>
+            <w:r>
+              <w:rPr>
+                <w:rFonts w:ascii="Calibri" w:eastAsia="Times New Roman" w:hAnsi="Calibri" w:cs="Calibri"/>
+                <w:sz w:val="22"/>
+                <w:szCs w:val="22"/>
+                <w:lang w:eastAsia="en-GB"/>
+              </w:rPr>
+              <w:t>Participants (Team member)</w:t>
+            </w:r>
+          </w:p>
+        </w:tc>
+        <w:tc>
+          <w:tcPr>
+            <w:tcW w:w="960" w:type="dxa"/>
+            <w:tcBorders>
+              <w:top w:val="single" w:sz="8" w:space="0" w:color="A3A3A3"/>
+              <w:left w:val="single" w:sz="8" w:space="0" w:color="A3A3A3"/>
+              <w:bottom w:val="single" w:sz="8" w:space="0" w:color="A3A3A3"/>
+              <w:right w:val="single" w:sz="8" w:space="0" w:color="A3A3A3"/>
+            </w:tcBorders>
+            <w:tcMar>
+              <w:top w:w="80" w:type="dxa"/>
+              <w:left w:w="80" w:type="dxa"/>
+              <w:bottom w:w="80" w:type="dxa"/>
+              <w:right w:w="80" w:type="dxa"/>
+            </w:tcMar>
+            <w:hideMark/>
+          </w:tcPr>
+          <w:p>
+            <w:pPr>
+              <w:rPr>
+                <w:rFonts w:ascii="Calibri" w:eastAsia="Times New Roman" w:hAnsi="Calibri" w:cs="Calibri"/>
+                <w:sz w:val="22"/>
+                <w:szCs w:val="22"/>
+                <w:lang w:eastAsia="en-GB"/>
+              </w:rPr>
+            </w:pPr>
+            <w:r>
+              <w:rPr>
+                <w:rFonts w:ascii="Calibri" w:eastAsia="Times New Roman" w:hAnsi="Calibri" w:cs="Calibri"/>
+                <w:sz w:val="22"/>
+                <w:szCs w:val="22"/>
+                <w:lang w:eastAsia="en-GB"/>
+              </w:rPr>
+              <w:t> </w:t>
+            </w:r>
+          </w:p>
+        </w:tc>
+        <w:tc>
+          <w:tcPr>
+            <w:tcW w:w="960" w:type="dxa"/>
+            <w:tcBorders>
+              <w:top w:val="single" w:sz="8" w:space="0" w:color="A3A3A3"/>
+              <w:left w:val="single" w:sz="8" w:space="0" w:color="A3A3A3"/>
+              <w:bottom w:val="single" w:sz="8" w:space="0" w:color="A3A3A3"/>
+              <w:right w:val="single" w:sz="8" w:space="0" w:color="A3A3A3"/>
+            </w:tcBorders>
+            <w:tcMar>
+              <w:top w:w="80" w:type="dxa"/>
+              <w:left w:w="80" w:type="dxa"/>
+              <w:bottom w:w="80" w:type="dxa"/>
+              <w:right w:w="80" w:type="dxa"/>
+            </w:tcMar>
+            <w:hideMark/>
+          </w:tcPr>
+          <w:p>
+            <w:pPr>
+              <w:rPr>
+                <w:rFonts w:ascii="Calibri" w:eastAsia="Times New Roman" w:hAnsi="Calibri" w:cs="Calibri"/>
+                <w:sz w:val="22"/>
+                <w:szCs w:val="22"/>
+                <w:lang w:eastAsia="en-GB"/>
+              </w:rPr>
+            </w:pPr>
+            <w:r>
+              <w:rPr>
+                <w:rFonts w:ascii="Calibri" w:eastAsia="Times New Roman" w:hAnsi="Calibri" w:cs="Calibri"/>
+                <w:sz w:val="22"/>
+                <w:szCs w:val="22"/>
+                <w:lang w:eastAsia="en-GB"/>
+              </w:rPr>
+              <w:t> </w:t>
+            </w:r>
+          </w:p>
+        </w:tc>
+        <w:tc>
+          <w:tcPr>
+            <w:tcW w:w="960" w:type="dxa"/>
+            <w:tcBorders>
+              <w:top w:val="single" w:sz="8" w:space="0" w:color="A3A3A3"/>
+              <w:left w:val="single" w:sz="8" w:space="0" w:color="A3A3A3"/>
+              <w:bottom w:val="single" w:sz="8" w:space="0" w:color="A3A3A3"/>
+              <w:right w:val="single" w:sz="8" w:space="0" w:color="A3A3A3"/>
+            </w:tcBorders>
+            <w:tcMar>
+              <w:top w:w="80" w:type="dxa"/>
+              <w:left w:w="80" w:type="dxa"/>
+              <w:bottom w:w="80" w:type="dxa"/>
+              <w:right w:w="80" w:type="dxa"/>
+            </w:tcMar>
+            <w:hideMark/>
+          </w:tcPr>
+          <w:p>
+            <w:pPr>
+              <w:rPr>
+                <w:rFonts w:ascii="Calibri" w:eastAsia="Times New Roman" w:hAnsi="Calibri" w:cs="Calibri"/>
+                <w:sz w:val="22"/>
+                <w:szCs w:val="22"/>
+                <w:lang w:eastAsia="en-GB"/>
+              </w:rPr>
+            </w:pPr>
+            <w:r>
+              <w:rPr>
+                <w:rFonts w:ascii="Calibri" w:eastAsia="Times New Roman" w:hAnsi="Calibri" w:cs="Calibri"/>
+                <w:sz w:val="22"/>
+                <w:szCs w:val="22"/>
+                <w:lang w:eastAsia="en-GB"/>
+              </w:rPr>
+              <w:t> </w:t>
+            </w:r>
+          </w:p>
+        </w:tc>
+        <w:tc>
+          <w:tcPr>
+            <w:tcW w:w="960" w:type="dxa"/>
+            <w:tcBorders>
+              <w:top w:val="single" w:sz="8" w:space="0" w:color="A3A3A3"/>
+              <w:left w:val="single" w:sz="8" w:space="0" w:color="A3A3A3"/>
+              <w:bottom w:val="single" w:sz="8" w:space="0" w:color="A3A3A3"/>
+              <w:right w:val="single" w:sz="8" w:space="0" w:color="A3A3A3"/>
+            </w:tcBorders>
+            <w:tcMar>
+              <w:top w:w="80" w:type="dxa"/>
+              <w:left w:w="80" w:type="dxa"/>
+              <w:bottom w:w="80" w:type="dxa"/>
+              <w:right w:w="80" w:type="dxa"/>
+            </w:tcMar>
+            <w:hideMark/>
+          </w:tcPr>
+          <w:p>
+            <w:pPr>
+              <w:rPr>
+                <w:rFonts w:ascii="Calibri" w:eastAsia="Times New Roman" w:hAnsi="Calibri" w:cs="Calibri"/>
+                <w:sz w:val="22"/>
+                <w:szCs w:val="22"/>
+                <w:lang w:eastAsia="en-GB"/>
+              </w:rPr>
+            </w:pPr>
+            <w:r>
+              <w:rPr>
+                <w:rFonts w:ascii="Calibri" w:eastAsia="Times New Roman" w:hAnsi="Calibri" w:cs="Calibri"/>
+                <w:sz w:val="22"/>
+                <w:szCs w:val="22"/>
+                <w:lang w:eastAsia="en-GB"/>
+              </w:rPr>
+              <w:t> </w:t>
+            </w:r>
+          </w:p>
+        </w:tc>
+        <w:tc>
+          <w:tcPr>
+            <w:tcW w:w="960" w:type="dxa"/>
+            <w:tcBorders>
+              <w:top w:val="single" w:sz="8" w:space="0" w:color="A3A3A3"/>
+              <w:left w:val="single" w:sz="8" w:space="0" w:color="A3A3A3"/>
+              <w:bottom w:val="single" w:sz="8" w:space="0" w:color="A3A3A3"/>
+              <w:right w:val="single" w:sz="8" w:space="0" w:color="A3A3A3"/>
+            </w:tcBorders>
+            <w:tcMar>
+              <w:top w:w="80" w:type="dxa"/>
+              <w:left w:w="80" w:type="dxa"/>
+              <w:bottom w:w="80" w:type="dxa"/>
+              <w:right w:w="80" w:type="dxa"/>
+            </w:tcMar>
+            <w:hideMark/>
+          </w:tcPr>
+          <w:p>
+            <w:pPr>
+              <w:rPr>
+                <w:rFonts w:ascii="Calibri" w:eastAsia="Times New Roman" w:hAnsi="Calibri" w:cs="Calibri"/>
+                <w:sz w:val="22"/>
+                <w:szCs w:val="22"/>
+                <w:lang w:eastAsia="en-GB"/>
+              </w:rPr>
+            </w:pPr>
+            <w:r>
+              <w:rPr>
+                <w:rFonts w:ascii="Calibri" w:eastAsia="Times New Roman" w:hAnsi="Calibri" w:cs="Calibri"/>
+                <w:sz w:val="22"/>
+                <w:szCs w:val="22"/>
+                <w:lang w:eastAsia="en-GB"/>
+              </w:rPr>
+              <w:t> </w:t>
+            </w:r>
+          </w:p>
+        </w:tc>
+        <w:tc>
+          <w:tcPr>
+            <w:tcW w:w="720" w:type="dxa"/>
+            <w:tcBorders>
+              <w:top w:val="single" w:sz="8" w:space="0" w:color="A3A3A3"/>
+              <w:left w:val="single" w:sz="8" w:space="0" w:color="A3A3A3"/>
+              <w:bottom w:val="single" w:sz="8" w:space="0" w:color="A3A3A3"/>
+              <w:right w:val="single" w:sz="8" w:space="0" w:color="A3A3A3"/>
+            </w:tcBorders>
+            <w:tcMar>
+              <w:top w:w="80" w:type="dxa"/>
+              <w:left w:w="80" w:type="dxa"/>
+              <w:bottom w:w="80" w:type="dxa"/>
+              <w:right w:w="80" w:type="dxa"/>
+            </w:tcMar>
+            <w:hideMark/>
+          </w:tcPr>
+          <w:p>
+            <w:pPr>
+              <w:rPr>
+                <w:rFonts w:ascii="Calibri" w:eastAsia="Times New Roman" w:hAnsi="Calibri" w:cs="Calibri"/>
+                <w:sz w:val="22"/>
+                <w:szCs w:val="22"/>
+                <w:lang w:eastAsia="en-GB"/>
+              </w:rPr>
+            </w:pPr>
+            <w:r>
+              <w:rPr>
+                <w:rFonts w:ascii="Calibri" w:eastAsia="Times New Roman" w:hAnsi="Calibri" w:cs="Calibri"/>
+                <w:sz w:val="22"/>
+                <w:szCs w:val="22"/>
+                <w:lang w:eastAsia="en-GB"/>
+              </w:rPr>
+              <w:t> </w:t>
+            </w:r>
+          </w:p>
+        </w:tc>
+      </w:tr>
+    </w:tbl>
+    <w:p>
+      <w:pPr>
+        <w:jc w:val="both"/>
+      </w:pPr>
     </w:p>
     <w:sectPr>
       <w:pgSz w:w="11906" w:h="16838"/>
@@ -465,6 +2428,21 @@
     <w:semiHidden/>
     <w:unhideWhenUsed/>
   </w:style>
+  <w:style w:type="paragraph" w:styleId="NormalWeb">
+    <w:name w:val="Normal (Web)"/>
+    <w:basedOn w:val="Normal"/>
+    <w:uiPriority w:val="99"/>
+    <w:semiHidden/>
+    <w:unhideWhenUsed/>
+    <w:rsid w:val="00B13BA3"/>
+    <w:pPr>
+      <w:spacing w:before="100" w:beforeAutospacing="1" w:after="100" w:afterAutospacing="1"/>
+    </w:pPr>
+    <w:rPr>
+      <w:rFonts w:ascii="Times New Roman" w:eastAsia="Times New Roman" w:hAnsi="Times New Roman" w:cs="Times New Roman"/>
+      <w:lang w:eastAsia="en-GB"/>
+    </w:rPr>
+  </w:style>
 </w:styles>
 </file>
 

</xml_diff>

<commit_message>
Task 4 deployment and checked with user tasks
</commit_message>
<xml_diff>
--- a/Enterprise_Architecture/Description_of_Enterprise_and_Information_Systems.docx
+++ b/Enterprise_Architecture/Description_of_Enterprise_and_Information_Systems.docx
@@ -9004,6 +9004,215 @@
           <w:tab w:val="left" w:pos="1063"/>
         </w:tabs>
         <w:jc w:val="both"/>
+      </w:pPr>
+    </w:p>
+    <w:p>
+      <w:pPr>
+        <w:tabs>
+          <w:tab w:val="left" w:pos="1186"/>
+        </w:tabs>
+      </w:pPr>
+      <w:r>
+        <w:t xml:space="preserve">Task 4 deployment successful: </w:t>
+      </w:r>
+    </w:p>
+    <w:p>
+      <w:pPr>
+        <w:tabs>
+          <w:tab w:val="left" w:pos="1186"/>
+        </w:tabs>
+      </w:pPr>
+      <w:r>
+        <w:rPr>
+          <w:noProof/>
+        </w:rPr>
+        <w:drawing>
+          <wp:inline distT="0" distB="0" distL="0" distR="0" wp14:anchorId="2AB17D4E" wp14:editId="51D068B3">
+            <wp:extent cx="5731510" cy="2747645"/>
+            <wp:effectExtent l="0" t="0" r="0" b="0"/>
+            <wp:docPr id="1" name="Picture 1" descr="Diagram&#10;&#10;Description automatically generated"/>
+            <wp:cNvGraphicFramePr>
+              <a:graphicFrameLocks xmlns:a="http://schemas.openxmlformats.org/drawingml/2006/main" noChangeAspect="1"/>
+            </wp:cNvGraphicFramePr>
+            <a:graphic xmlns:a="http://schemas.openxmlformats.org/drawingml/2006/main">
+              <a:graphicData uri="http://schemas.openxmlformats.org/drawingml/2006/picture">
+                <pic:pic xmlns:pic="http://schemas.openxmlformats.org/drawingml/2006/picture">
+                  <pic:nvPicPr>
+                    <pic:cNvPr id="1" name="Picture 1" descr="Diagram&#10;&#10;Description automatically generated"/>
+                    <pic:cNvPicPr/>
+                  </pic:nvPicPr>
+                  <pic:blipFill>
+                    <a:blip r:embed="rId7" cstate="print">
+                      <a:extLst>
+                        <a:ext uri="{28A0092B-C50C-407E-A947-70E740481C1C}">
+                          <a14:useLocalDpi xmlns:a14="http://schemas.microsoft.com/office/drawing/2010/main" val="0"/>
+                        </a:ext>
+                      </a:extLst>
+                    </a:blip>
+                    <a:stretch>
+                      <a:fillRect/>
+                    </a:stretch>
+                  </pic:blipFill>
+                  <pic:spPr>
+                    <a:xfrm>
+                      <a:off x="0" y="0"/>
+                      <a:ext cx="5731510" cy="2747645"/>
+                    </a:xfrm>
+                    <a:prstGeom prst="rect">
+                      <a:avLst/>
+                    </a:prstGeom>
+                  </pic:spPr>
+                </pic:pic>
+              </a:graphicData>
+            </a:graphic>
+          </wp:inline>
+        </w:drawing>
+      </w:r>
+      <w:r>
+        <w:rPr>
+          <w:noProof/>
+        </w:rPr>
+        <w:drawing>
+          <wp:inline distT="0" distB="0" distL="0" distR="0" wp14:anchorId="3B320CD9" wp14:editId="55CAC58A">
+            <wp:extent cx="5731510" cy="2712085"/>
+            <wp:effectExtent l="0" t="0" r="0" b="5715"/>
+            <wp:docPr id="2" name="Picture 2" descr="Diagram&#10;&#10;Description automatically generated"/>
+            <wp:cNvGraphicFramePr>
+              <a:graphicFrameLocks xmlns:a="http://schemas.openxmlformats.org/drawingml/2006/main" noChangeAspect="1"/>
+            </wp:cNvGraphicFramePr>
+            <a:graphic xmlns:a="http://schemas.openxmlformats.org/drawingml/2006/main">
+              <a:graphicData uri="http://schemas.openxmlformats.org/drawingml/2006/picture">
+                <pic:pic xmlns:pic="http://schemas.openxmlformats.org/drawingml/2006/picture">
+                  <pic:nvPicPr>
+                    <pic:cNvPr id="2" name="Picture 2" descr="Diagram&#10;&#10;Description automatically generated"/>
+                    <pic:cNvPicPr/>
+                  </pic:nvPicPr>
+                  <pic:blipFill>
+                    <a:blip r:embed="rId8" cstate="print">
+                      <a:extLst>
+                        <a:ext uri="{28A0092B-C50C-407E-A947-70E740481C1C}">
+                          <a14:useLocalDpi xmlns:a14="http://schemas.microsoft.com/office/drawing/2010/main" val="0"/>
+                        </a:ext>
+                      </a:extLst>
+                    </a:blip>
+                    <a:stretch>
+                      <a:fillRect/>
+                    </a:stretch>
+                  </pic:blipFill>
+                  <pic:spPr>
+                    <a:xfrm>
+                      <a:off x="0" y="0"/>
+                      <a:ext cx="5731510" cy="2712085"/>
+                    </a:xfrm>
+                    <a:prstGeom prst="rect">
+                      <a:avLst/>
+                    </a:prstGeom>
+                  </pic:spPr>
+                </pic:pic>
+              </a:graphicData>
+            </a:graphic>
+          </wp:inline>
+        </w:drawing>
+      </w:r>
+      <w:r>
+        <w:rPr>
+          <w:noProof/>
+        </w:rPr>
+        <w:lastRenderedPageBreak/>
+        <w:drawing>
+          <wp:inline distT="0" distB="0" distL="0" distR="0" wp14:anchorId="4F263707" wp14:editId="7CF2C466">
+            <wp:extent cx="5731510" cy="2701290"/>
+            <wp:effectExtent l="0" t="0" r="0" b="3810"/>
+            <wp:docPr id="3" name="Picture 3" descr="Diagram&#10;&#10;Description automatically generated"/>
+            <wp:cNvGraphicFramePr>
+              <a:graphicFrameLocks xmlns:a="http://schemas.openxmlformats.org/drawingml/2006/main" noChangeAspect="1"/>
+            </wp:cNvGraphicFramePr>
+            <a:graphic xmlns:a="http://schemas.openxmlformats.org/drawingml/2006/main">
+              <a:graphicData uri="http://schemas.openxmlformats.org/drawingml/2006/picture">
+                <pic:pic xmlns:pic="http://schemas.openxmlformats.org/drawingml/2006/picture">
+                  <pic:nvPicPr>
+                    <pic:cNvPr id="3" name="Picture 3" descr="Diagram&#10;&#10;Description automatically generated"/>
+                    <pic:cNvPicPr/>
+                  </pic:nvPicPr>
+                  <pic:blipFill>
+                    <a:blip r:embed="rId9" cstate="print">
+                      <a:extLst>
+                        <a:ext uri="{28A0092B-C50C-407E-A947-70E740481C1C}">
+                          <a14:useLocalDpi xmlns:a14="http://schemas.microsoft.com/office/drawing/2010/main" val="0"/>
+                        </a:ext>
+                      </a:extLst>
+                    </a:blip>
+                    <a:stretch>
+                      <a:fillRect/>
+                    </a:stretch>
+                  </pic:blipFill>
+                  <pic:spPr>
+                    <a:xfrm>
+                      <a:off x="0" y="0"/>
+                      <a:ext cx="5731510" cy="2701290"/>
+                    </a:xfrm>
+                    <a:prstGeom prst="rect">
+                      <a:avLst/>
+                    </a:prstGeom>
+                  </pic:spPr>
+                </pic:pic>
+              </a:graphicData>
+            </a:graphic>
+          </wp:inline>
+        </w:drawing>
+      </w:r>
+      <w:r>
+        <w:rPr>
+          <w:noProof/>
+        </w:rPr>
+        <w:drawing>
+          <wp:inline distT="0" distB="0" distL="0" distR="0" wp14:anchorId="28771952" wp14:editId="51ACF9FF">
+            <wp:extent cx="5731510" cy="2311400"/>
+            <wp:effectExtent l="0" t="0" r="0" b="0"/>
+            <wp:docPr id="4" name="Picture 4" descr="Graphical user interface, application&#10;&#10;Description automatically generated"/>
+            <wp:cNvGraphicFramePr>
+              <a:graphicFrameLocks xmlns:a="http://schemas.openxmlformats.org/drawingml/2006/main" noChangeAspect="1"/>
+            </wp:cNvGraphicFramePr>
+            <a:graphic xmlns:a="http://schemas.openxmlformats.org/drawingml/2006/main">
+              <a:graphicData uri="http://schemas.openxmlformats.org/drawingml/2006/picture">
+                <pic:pic xmlns:pic="http://schemas.openxmlformats.org/drawingml/2006/picture">
+                  <pic:nvPicPr>
+                    <pic:cNvPr id="4" name="Picture 4" descr="Graphical user interface, application&#10;&#10;Description automatically generated"/>
+                    <pic:cNvPicPr/>
+                  </pic:nvPicPr>
+                  <pic:blipFill>
+                    <a:blip r:embed="rId10" cstate="print">
+                      <a:extLst>
+                        <a:ext uri="{28A0092B-C50C-407E-A947-70E740481C1C}">
+                          <a14:useLocalDpi xmlns:a14="http://schemas.microsoft.com/office/drawing/2010/main" val="0"/>
+                        </a:ext>
+                      </a:extLst>
+                    </a:blip>
+                    <a:stretch>
+                      <a:fillRect/>
+                    </a:stretch>
+                  </pic:blipFill>
+                  <pic:spPr>
+                    <a:xfrm>
+                      <a:off x="0" y="0"/>
+                      <a:ext cx="5731510" cy="2311400"/>
+                    </a:xfrm>
+                    <a:prstGeom prst="rect">
+                      <a:avLst/>
+                    </a:prstGeom>
+                  </pic:spPr>
+                </pic:pic>
+              </a:graphicData>
+            </a:graphic>
+          </wp:inline>
+        </w:drawing>
+      </w:r>
+    </w:p>
+    <w:p>
+      <w:pPr>
+        <w:tabs>
+          <w:tab w:val="left" w:pos="1186"/>
+        </w:tabs>
         <w:sectPr>
           <w:pgSz w:w="11906" w:h="16838"/>
           <w:pgMar w:top="1440" w:right="1440" w:bottom="1440" w:left="1440" w:header="708" w:footer="708" w:gutter="0"/>
@@ -9011,6 +9220,9 @@
           <w:docGrid w:linePitch="360"/>
         </w:sectPr>
       </w:pPr>
+      <w:r>
+        <w:tab/>
+      </w:r>
     </w:p>
     <w:p>
       <w:pPr>
@@ -9025,6 +9237,44 @@
     </w:sectPr>
   </w:body>
 </w:document>
+</file>
+
+<file path=word/endnotes.xml><?xml version="1.0" encoding="utf-8"?>
+<w:endnotes xmlns:wpc="http://schemas.microsoft.com/office/word/2010/wordprocessingCanvas" xmlns:cx="http://schemas.microsoft.com/office/drawing/2014/chartex" xmlns:cx1="http://schemas.microsoft.com/office/drawing/2015/9/8/chartex" xmlns:cx2="http://schemas.microsoft.com/office/drawing/2015/10/21/chartex" xmlns:cx3="http://schemas.microsoft.com/office/drawing/2016/5/9/chartex" xmlns:cx4="http://schemas.microsoft.com/office/drawing/2016/5/10/chartex" xmlns:cx5="http://schemas.microsoft.com/office/drawing/2016/5/11/chartex" xmlns:cx6="http://schemas.microsoft.com/office/drawing/2016/5/12/chartex" xmlns:cx7="http://schemas.microsoft.com/office/drawing/2016/5/13/chartex" xmlns:cx8="http://schemas.microsoft.com/office/drawing/2016/5/14/chartex" xmlns:mc="http://schemas.openxmlformats.org/markup-compatibility/2006" xmlns:aink="http://schemas.microsoft.com/office/drawing/2016/ink" xmlns:am3d="http://schemas.microsoft.com/office/drawing/2017/model3d" xmlns:o="urn:schemas-microsoft-com:office:office" xmlns:r="http://schemas.openxmlformats.org/officeDocument/2006/relationships" xmlns:m="http://schemas.openxmlformats.org/officeDocument/2006/math" xmlns:v="urn:schemas-microsoft-com:vml" xmlns:wp14="http://schemas.microsoft.com/office/word/2010/wordprocessingDrawing" xmlns:wp="http://schemas.openxmlformats.org/drawingml/2006/wordprocessingDrawing" xmlns:w10="urn:schemas-microsoft-com:office:word" xmlns:w="http://schemas.openxmlformats.org/wordprocessingml/2006/main" xmlns:w14="http://schemas.microsoft.com/office/word/2010/wordml" xmlns:w15="http://schemas.microsoft.com/office/word/2012/wordml" xmlns:w16cex="http://schemas.microsoft.com/office/word/2018/wordml/cex" xmlns:w16cid="http://schemas.microsoft.com/office/word/2016/wordml/cid" xmlns:w16="http://schemas.microsoft.com/office/word/2018/wordml" xmlns:w16se="http://schemas.microsoft.com/office/word/2015/wordml/symex" xmlns:wpg="http://schemas.microsoft.com/office/word/2010/wordprocessingGroup" xmlns:wpi="http://schemas.microsoft.com/office/word/2010/wordprocessingInk" xmlns:wne="http://schemas.microsoft.com/office/word/2006/wordml" xmlns:wps="http://schemas.microsoft.com/office/word/2010/wordprocessingShape" mc:Ignorable="w14 w15 w16se w16cid w16 w16cex wp14">
+  <w:endnote w:type="separator" w:id="-1">
+    <w:p>
+      <w:r>
+        <w:separator/>
+      </w:r>
+    </w:p>
+  </w:endnote>
+  <w:endnote w:type="continuationSeparator" w:id="0">
+    <w:p>
+      <w:r>
+        <w:continuationSeparator/>
+      </w:r>
+    </w:p>
+  </w:endnote>
+</w:endnotes>
+</file>
+
+<file path=word/footnotes.xml><?xml version="1.0" encoding="utf-8"?>
+<w:footnotes xmlns:wpc="http://schemas.microsoft.com/office/word/2010/wordprocessingCanvas" xmlns:cx="http://schemas.microsoft.com/office/drawing/2014/chartex" xmlns:cx1="http://schemas.microsoft.com/office/drawing/2015/9/8/chartex" xmlns:cx2="http://schemas.microsoft.com/office/drawing/2015/10/21/chartex" xmlns:cx3="http://schemas.microsoft.com/office/drawing/2016/5/9/chartex" xmlns:cx4="http://schemas.microsoft.com/office/drawing/2016/5/10/chartex" xmlns:cx5="http://schemas.microsoft.com/office/drawing/2016/5/11/chartex" xmlns:cx6="http://schemas.microsoft.com/office/drawing/2016/5/12/chartex" xmlns:cx7="http://schemas.microsoft.com/office/drawing/2016/5/13/chartex" xmlns:cx8="http://schemas.microsoft.com/office/drawing/2016/5/14/chartex" xmlns:mc="http://schemas.openxmlformats.org/markup-compatibility/2006" xmlns:aink="http://schemas.microsoft.com/office/drawing/2016/ink" xmlns:am3d="http://schemas.microsoft.com/office/drawing/2017/model3d" xmlns:o="urn:schemas-microsoft-com:office:office" xmlns:r="http://schemas.openxmlformats.org/officeDocument/2006/relationships" xmlns:m="http://schemas.openxmlformats.org/officeDocument/2006/math" xmlns:v="urn:schemas-microsoft-com:vml" xmlns:wp14="http://schemas.microsoft.com/office/word/2010/wordprocessingDrawing" xmlns:wp="http://schemas.openxmlformats.org/drawingml/2006/wordprocessingDrawing" xmlns:w10="urn:schemas-microsoft-com:office:word" xmlns:w="http://schemas.openxmlformats.org/wordprocessingml/2006/main" xmlns:w14="http://schemas.microsoft.com/office/word/2010/wordml" xmlns:w15="http://schemas.microsoft.com/office/word/2012/wordml" xmlns:w16cex="http://schemas.microsoft.com/office/word/2018/wordml/cex" xmlns:w16cid="http://schemas.microsoft.com/office/word/2016/wordml/cid" xmlns:w16="http://schemas.microsoft.com/office/word/2018/wordml" xmlns:w16se="http://schemas.microsoft.com/office/word/2015/wordml/symex" xmlns:wpg="http://schemas.microsoft.com/office/word/2010/wordprocessingGroup" xmlns:wpi="http://schemas.microsoft.com/office/word/2010/wordprocessingInk" xmlns:wne="http://schemas.microsoft.com/office/word/2006/wordml" xmlns:wps="http://schemas.microsoft.com/office/word/2010/wordprocessingShape" mc:Ignorable="w14 w15 w16se w16cid w16 w16cex wp14">
+  <w:footnote w:type="separator" w:id="-1">
+    <w:p>
+      <w:r>
+        <w:separator/>
+      </w:r>
+    </w:p>
+  </w:footnote>
+  <w:footnote w:type="continuationSeparator" w:id="0">
+    <w:p>
+      <w:r>
+        <w:continuationSeparator/>
+      </w:r>
+    </w:p>
+  </w:footnote>
+</w:footnotes>
 </file>
 
 <file path=word/numbering.xml><?xml version="1.0" encoding="utf-8"?>
@@ -9700,6 +9950,48 @@
       <w:lang w:val="en-US"/>
     </w:rPr>
   </w:style>
+  <w:style w:type="paragraph" w:styleId="Header">
+    <w:name w:val="header"/>
+    <w:basedOn w:val="Normal"/>
+    <w:link w:val="HeaderChar"/>
+    <w:uiPriority w:val="99"/>
+    <w:unhideWhenUsed/>
+    <w:rsid w:val="005E6967"/>
+    <w:pPr>
+      <w:tabs>
+        <w:tab w:val="center" w:pos="4513"/>
+        <w:tab w:val="right" w:pos="9026"/>
+      </w:tabs>
+    </w:pPr>
+  </w:style>
+  <w:style w:type="character" w:customStyle="1" w:styleId="HeaderChar">
+    <w:name w:val="Header Char"/>
+    <w:basedOn w:val="DefaultParagraphFont"/>
+    <w:link w:val="Header"/>
+    <w:uiPriority w:val="99"/>
+    <w:rsid w:val="005E6967"/>
+  </w:style>
+  <w:style w:type="paragraph" w:styleId="Footer">
+    <w:name w:val="footer"/>
+    <w:basedOn w:val="Normal"/>
+    <w:link w:val="FooterChar"/>
+    <w:uiPriority w:val="99"/>
+    <w:unhideWhenUsed/>
+    <w:rsid w:val="005E6967"/>
+    <w:pPr>
+      <w:tabs>
+        <w:tab w:val="center" w:pos="4513"/>
+        <w:tab w:val="right" w:pos="9026"/>
+      </w:tabs>
+    </w:pPr>
+  </w:style>
+  <w:style w:type="character" w:customStyle="1" w:styleId="FooterChar">
+    <w:name w:val="Footer Char"/>
+    <w:basedOn w:val="DefaultParagraphFont"/>
+    <w:link w:val="Footer"/>
+    <w:uiPriority w:val="99"/>
+    <w:rsid w:val="005E6967"/>
+  </w:style>
 </w:styles>
 </file>
 

</xml_diff>